<commit_message>
Configuração da Gestão de Dependencia e Inicio da configuração de uma controle
</commit_message>
<xml_diff>
--- a/CriacaoAppClassificados.docx
+++ b/CriacaoAppClassificados.docx
@@ -23,19 +23,9 @@
           <w:color w:val="2B3636"/>
           <w:sz w:val="40"/>
           <w:szCs w:val="40"/>
-        </w:rPr>
-        <w:t xml:space="preserve">Criação da App </w:t>
-      </w:r>
-      <w:r>
-        <w:rPr>
-          <w:rFonts w:asciiTheme="majorHAnsi" w:eastAsiaTheme="majorEastAsia" w:hAnsiTheme="majorHAnsi" w:cstheme="majorBidi"/>
-          <w:b/>
-          <w:bCs/>
-          <w:color w:val="2B3636"/>
-          <w:sz w:val="40"/>
-          <w:szCs w:val="40"/>
-        </w:rPr>
-        <w:t>de Classificados</w:t>
+          <w:highlight w:val="yellow"/>
+        </w:rPr>
+        <w:t>Criação da App de Classificados</w:t>
       </w:r>
     </w:p>
     <w:p>
@@ -3433,6 +3423,2293 @@
         </w:rPr>
       </w:pPr>
     </w:p>
+    <w:p>
+      <w:pPr>
+        <w:pStyle w:val="Ttulo2"/>
+        <w:rPr>
+          <w:rFonts w:ascii="Proxima" w:hAnsi="Proxima"/>
+          <w:color w:val="2B3636"/>
+          <w:sz w:val="33"/>
+          <w:szCs w:val="33"/>
+        </w:rPr>
+      </w:pPr>
+      <w:r>
+        <w:rPr>
+          <w:rFonts w:ascii="Calibri" w:eastAsia="Calibri" w:hAnsi="Calibri" w:cs="Calibri"/>
+          <w:b/>
+          <w:bCs/>
+          <w:color w:val="2B3636"/>
+          <w:sz w:val="33"/>
+          <w:szCs w:val="33"/>
+        </w:rPr>
+        <w:lastRenderedPageBreak/>
+        <w:t>3 - Acessando o banco via repositórios</w:t>
+      </w:r>
+    </w:p>
+    <w:p/>
+    <w:p>
+      <w:r>
+        <w:t xml:space="preserve">3.1 – Criação da interface </w:t>
+      </w:r>
+      <w:r>
+        <w:rPr>
+          <w:b/>
+        </w:rPr>
+        <w:t>IRepository</w:t>
+      </w:r>
+      <w:r>
+        <w:t xml:space="preserve"> dentro Business.Interfaces</w:t>
+      </w:r>
+    </w:p>
+    <w:p>
+      <w:r>
+        <w:rPr>
+          <w:noProof/>
+          <w:lang w:eastAsia="pt-BR"/>
+        </w:rPr>
+        <w:drawing>
+          <wp:inline distT="0" distB="0" distL="0" distR="0">
+            <wp:extent cx="5400040" cy="2103770"/>
+            <wp:effectExtent l="19050" t="0" r="0" b="0"/>
+            <wp:docPr id="1" name="Imagem 1"/>
+            <wp:cNvGraphicFramePr>
+              <a:graphicFrameLocks xmlns:a="http://schemas.openxmlformats.org/drawingml/2006/main" noChangeAspect="1"/>
+            </wp:cNvGraphicFramePr>
+            <a:graphic xmlns:a="http://schemas.openxmlformats.org/drawingml/2006/main">
+              <a:graphicData uri="http://schemas.openxmlformats.org/drawingml/2006/picture">
+                <pic:pic xmlns:pic="http://schemas.openxmlformats.org/drawingml/2006/picture">
+                  <pic:nvPicPr>
+                    <pic:cNvPr id="0" name="Picture 1"/>
+                    <pic:cNvPicPr>
+                      <a:picLocks noChangeAspect="1" noChangeArrowheads="1"/>
+                    </pic:cNvPicPr>
+                  </pic:nvPicPr>
+                  <pic:blipFill>
+                    <a:blip r:embed="rId42" cstate="print"/>
+                    <a:srcRect/>
+                    <a:stretch>
+                      <a:fillRect/>
+                    </a:stretch>
+                  </pic:blipFill>
+                  <pic:spPr bwMode="auto">
+                    <a:xfrm>
+                      <a:off x="0" y="0"/>
+                      <a:ext cx="5400040" cy="2103770"/>
+                    </a:xfrm>
+                    <a:prstGeom prst="rect">
+                      <a:avLst/>
+                    </a:prstGeom>
+                    <a:noFill/>
+                    <a:ln w="9525">
+                      <a:noFill/>
+                      <a:miter lim="800000"/>
+                      <a:headEnd/>
+                      <a:tailEnd/>
+                    </a:ln>
+                  </pic:spPr>
+                </pic:pic>
+              </a:graphicData>
+            </a:graphic>
+          </wp:inline>
+        </w:drawing>
+      </w:r>
+    </w:p>
+    <w:p>
+      <w:pPr>
+        <w:rPr>
+          <w:rFonts w:ascii="Consolas" w:hAnsi="Consolas" w:cs="Consolas"/>
+          <w:color w:val="000000"/>
+          <w:sz w:val="19"/>
+          <w:szCs w:val="19"/>
+        </w:rPr>
+      </w:pPr>
+      <w:r>
+        <w:rPr>
+          <w:rFonts w:ascii="Consolas" w:hAnsi="Consolas" w:cs="Consolas"/>
+          <w:color w:val="0000FF"/>
+          <w:sz w:val="19"/>
+          <w:szCs w:val="19"/>
+        </w:rPr>
+        <w:t>public</w:t>
+      </w:r>
+      <w:r>
+        <w:rPr>
+          <w:rFonts w:ascii="Consolas" w:hAnsi="Consolas" w:cs="Consolas"/>
+          <w:color w:val="000000"/>
+          <w:sz w:val="19"/>
+          <w:szCs w:val="19"/>
+        </w:rPr>
+        <w:t xml:space="preserve"> </w:t>
+      </w:r>
+      <w:r>
+        <w:rPr>
+          <w:rFonts w:ascii="Consolas" w:hAnsi="Consolas" w:cs="Consolas"/>
+          <w:color w:val="0000FF"/>
+          <w:sz w:val="19"/>
+          <w:szCs w:val="19"/>
+        </w:rPr>
+        <w:t>interface</w:t>
+      </w:r>
+      <w:r>
+        <w:rPr>
+          <w:rFonts w:ascii="Consolas" w:hAnsi="Consolas" w:cs="Consolas"/>
+          <w:color w:val="000000"/>
+          <w:sz w:val="19"/>
+          <w:szCs w:val="19"/>
+        </w:rPr>
+        <w:t xml:space="preserve"> </w:t>
+      </w:r>
+      <w:r>
+        <w:rPr>
+          <w:rFonts w:ascii="Consolas" w:hAnsi="Consolas" w:cs="Consolas"/>
+          <w:color w:val="2B91AF"/>
+          <w:sz w:val="19"/>
+          <w:szCs w:val="19"/>
+        </w:rPr>
+        <w:t>IRepository</w:t>
+      </w:r>
+      <w:r>
+        <w:rPr>
+          <w:rFonts w:ascii="Consolas" w:hAnsi="Consolas" w:cs="Consolas"/>
+          <w:color w:val="000000"/>
+          <w:sz w:val="19"/>
+          <w:szCs w:val="19"/>
+        </w:rPr>
+        <w:t>&lt;</w:t>
+      </w:r>
+      <w:r>
+        <w:rPr>
+          <w:rFonts w:ascii="Consolas" w:hAnsi="Consolas" w:cs="Consolas"/>
+          <w:color w:val="2B91AF"/>
+          <w:sz w:val="19"/>
+          <w:szCs w:val="19"/>
+        </w:rPr>
+        <w:t>TEntity</w:t>
+      </w:r>
+      <w:r>
+        <w:rPr>
+          <w:rFonts w:ascii="Consolas" w:hAnsi="Consolas" w:cs="Consolas"/>
+          <w:color w:val="000000"/>
+          <w:sz w:val="19"/>
+          <w:szCs w:val="19"/>
+        </w:rPr>
+        <w:t xml:space="preserve">&gt; : IDisposable </w:t>
+      </w:r>
+      <w:r>
+        <w:rPr>
+          <w:rFonts w:ascii="Consolas" w:hAnsi="Consolas" w:cs="Consolas"/>
+          <w:color w:val="0000FF"/>
+          <w:sz w:val="19"/>
+          <w:szCs w:val="19"/>
+        </w:rPr>
+        <w:t>where</w:t>
+      </w:r>
+      <w:r>
+        <w:rPr>
+          <w:rFonts w:ascii="Consolas" w:hAnsi="Consolas" w:cs="Consolas"/>
+          <w:color w:val="000000"/>
+          <w:sz w:val="19"/>
+          <w:szCs w:val="19"/>
+        </w:rPr>
+        <w:t xml:space="preserve"> TEntity : Entity</w:t>
+      </w:r>
+    </w:p>
+    <w:p>
+      <w:pPr>
+        <w:ind w:left="708"/>
+      </w:pPr>
+      <w:r>
+        <w:rPr>
+          <w:rFonts w:ascii="Consolas" w:hAnsi="Consolas" w:cs="Consolas"/>
+          <w:color w:val="000000"/>
+          <w:sz w:val="19"/>
+          <w:szCs w:val="19"/>
+        </w:rPr>
+        <w:t>&lt;</w:t>
+      </w:r>
+      <w:r>
+        <w:rPr>
+          <w:rFonts w:ascii="Consolas" w:hAnsi="Consolas" w:cs="Consolas"/>
+          <w:color w:val="2B91AF"/>
+          <w:sz w:val="19"/>
+          <w:szCs w:val="19"/>
+        </w:rPr>
+        <w:t>TEntity</w:t>
+      </w:r>
+      <w:r>
+        <w:rPr>
+          <w:rFonts w:ascii="Consolas" w:hAnsi="Consolas" w:cs="Consolas"/>
+          <w:color w:val="000000"/>
+          <w:sz w:val="19"/>
+          <w:szCs w:val="19"/>
+        </w:rPr>
+        <w:t xml:space="preserve">&gt; </w:t>
+      </w:r>
+      <w:r>
+        <w:t>- Repositorio Genérico</w:t>
+      </w:r>
+    </w:p>
+    <w:p>
+      <w:pPr>
+        <w:ind w:left="708"/>
+      </w:pPr>
+      <w:r>
+        <w:rPr>
+          <w:rFonts w:ascii="Consolas" w:hAnsi="Consolas" w:cs="Consolas"/>
+          <w:color w:val="000000"/>
+          <w:sz w:val="19"/>
+          <w:szCs w:val="19"/>
+        </w:rPr>
+        <w:t xml:space="preserve">IDisposable </w:t>
+      </w:r>
+      <w:r>
+        <w:t>– Implementa para liberar a memoria</w:t>
+      </w:r>
+    </w:p>
+    <w:p>
+      <w:pPr>
+        <w:ind w:left="708"/>
+      </w:pPr>
+      <w:r>
+        <w:rPr>
+          <w:rFonts w:ascii="Consolas" w:hAnsi="Consolas" w:cs="Consolas"/>
+          <w:color w:val="0000FF"/>
+          <w:sz w:val="19"/>
+          <w:szCs w:val="19"/>
+        </w:rPr>
+        <w:t>where</w:t>
+      </w:r>
+      <w:r>
+        <w:rPr>
+          <w:rFonts w:ascii="Consolas" w:hAnsi="Consolas" w:cs="Consolas"/>
+          <w:color w:val="000000"/>
+          <w:sz w:val="19"/>
+          <w:szCs w:val="19"/>
+        </w:rPr>
+        <w:t xml:space="preserve"> TEntity : Entity</w:t>
+      </w:r>
+      <w:r>
+        <w:t xml:space="preserve"> – É especifico par classes filha de Entity</w:t>
+      </w:r>
+    </w:p>
+    <w:p>
+      <w:r>
+        <w:t>Sempre é bom trabalhar com métodos assíncrono</w:t>
+      </w:r>
+      <w:r>
+        <w:t xml:space="preserve"> (</w:t>
+      </w:r>
+      <w:r>
+        <w:rPr>
+          <w:rFonts w:ascii="Consolas" w:hAnsi="Consolas" w:cs="Consolas"/>
+          <w:color w:val="E36C0A" w:themeColor="accent6" w:themeShade="BF"/>
+          <w:sz w:val="19"/>
+          <w:szCs w:val="19"/>
+        </w:rPr>
+        <w:t>Task</w:t>
+      </w:r>
+      <w:r>
+        <w:t>)</w:t>
+      </w:r>
+      <w:r>
+        <w:t xml:space="preserve"> para garantir a melhor performance e </w:t>
+      </w:r>
+      <w:r>
+        <w:t xml:space="preserve">a </w:t>
+      </w:r>
+      <w:r>
+        <w:t>saúde do servido.</w:t>
+      </w:r>
+    </w:p>
+    <w:p>
+      <w:pPr>
+        <w:pStyle w:val="PargrafodaLista"/>
+        <w:numPr>
+          <w:ilvl w:val="0"/>
+          <w:numId w:val="3"/>
+        </w:numPr>
+      </w:pPr>
+      <w:r>
+        <w:t>Criar o método Adicionar</w:t>
+      </w:r>
+    </w:p>
+    <w:p>
+      <w:pPr>
+        <w:pStyle w:val="PargrafodaLista"/>
+        <w:numPr>
+          <w:ilvl w:val="0"/>
+          <w:numId w:val="3"/>
+        </w:numPr>
+      </w:pPr>
+      <w:r>
+        <w:t>Criar o método ObterPorId</w:t>
+      </w:r>
+    </w:p>
+    <w:p>
+      <w:pPr>
+        <w:pStyle w:val="PargrafodaLista"/>
+        <w:numPr>
+          <w:ilvl w:val="0"/>
+          <w:numId w:val="3"/>
+        </w:numPr>
+      </w:pPr>
+      <w:r>
+        <w:t>Criar o método ObterTodos</w:t>
+      </w:r>
+    </w:p>
+    <w:p>
+      <w:pPr>
+        <w:pStyle w:val="PargrafodaLista"/>
+        <w:numPr>
+          <w:ilvl w:val="0"/>
+          <w:numId w:val="3"/>
+        </w:numPr>
+      </w:pPr>
+      <w:r>
+        <w:t>Criar o método Atualizar</w:t>
+      </w:r>
+    </w:p>
+    <w:p>
+      <w:pPr>
+        <w:pStyle w:val="PargrafodaLista"/>
+        <w:numPr>
+          <w:ilvl w:val="0"/>
+          <w:numId w:val="3"/>
+        </w:numPr>
+      </w:pPr>
+      <w:r>
+        <w:t>Criar o método REMOVER</w:t>
+      </w:r>
+    </w:p>
+    <w:p>
+      <w:pPr>
+        <w:pStyle w:val="PargrafodaLista"/>
+        <w:numPr>
+          <w:ilvl w:val="0"/>
+          <w:numId w:val="3"/>
+        </w:numPr>
+      </w:pPr>
+      <w:r>
+        <w:t>Criar o método Buscar</w:t>
+      </w:r>
+    </w:p>
+    <w:p>
+      <w:pPr>
+        <w:pStyle w:val="PargrafodaLista"/>
+        <w:numPr>
+          <w:ilvl w:val="0"/>
+          <w:numId w:val="3"/>
+        </w:numPr>
+      </w:pPr>
+      <w:r>
+        <w:t>Criar o método SaveChanges</w:t>
+      </w:r>
+    </w:p>
+    <w:p>
+      <w:pPr>
+        <w:jc w:val="both"/>
+      </w:pPr>
+      <w:r>
+        <w:t>O repositório genérico serve para qualquer entidade, ele esta na camada de negocio pq a camada de negócio não vai conhecer a camada de acesso a dados “MeuDbContext”, quem conhece a camada de negocio e a camada de acesso a dados, a única forma da camada de negócio conversa é através dessa interface “</w:t>
+      </w:r>
+      <w:r>
+        <w:rPr>
+          <w:b/>
+        </w:rPr>
+        <w:t>IRepository</w:t>
+      </w:r>
+      <w:r>
+        <w:t>” que será injetada por dependência fazendo referência a uma classe  de repositório que está na camada de dados.</w:t>
+      </w:r>
+    </w:p>
+    <w:p>
+      <w:r>
+        <w:rPr>
+          <w:highlight w:val="yellow"/>
+        </w:rPr>
+        <w:t xml:space="preserve">3.2 –  Criação da interface responsável pela classe de </w:t>
+      </w:r>
+      <w:r>
+        <w:t>Models</w:t>
+      </w:r>
+    </w:p>
+    <w:p>
+      <w:pPr>
+        <w:tabs>
+          <w:tab w:val="left" w:pos="449"/>
+        </w:tabs>
+      </w:pPr>
+      <w:r>
+        <w:rPr>
+          <w:noProof/>
+          <w:lang w:eastAsia="pt-BR"/>
+        </w:rPr>
+        <w:lastRenderedPageBreak/>
+        <w:drawing>
+          <wp:inline distT="0" distB="0" distL="0" distR="0">
+            <wp:extent cx="2479040" cy="2764155"/>
+            <wp:effectExtent l="19050" t="0" r="0" b="0"/>
+            <wp:docPr id="24" name="Imagem 7"/>
+            <wp:cNvGraphicFramePr>
+              <a:graphicFrameLocks xmlns:a="http://schemas.openxmlformats.org/drawingml/2006/main" noChangeAspect="1"/>
+            </wp:cNvGraphicFramePr>
+            <a:graphic xmlns:a="http://schemas.openxmlformats.org/drawingml/2006/main">
+              <a:graphicData uri="http://schemas.openxmlformats.org/drawingml/2006/picture">
+                <pic:pic xmlns:pic="http://schemas.openxmlformats.org/drawingml/2006/picture">
+                  <pic:nvPicPr>
+                    <pic:cNvPr id="0" name="Picture 7"/>
+                    <pic:cNvPicPr>
+                      <a:picLocks noChangeAspect="1" noChangeArrowheads="1"/>
+                    </pic:cNvPicPr>
+                  </pic:nvPicPr>
+                  <pic:blipFill>
+                    <a:blip r:embed="rId43" cstate="print"/>
+                    <a:srcRect/>
+                    <a:stretch>
+                      <a:fillRect/>
+                    </a:stretch>
+                  </pic:blipFill>
+                  <pic:spPr bwMode="auto">
+                    <a:xfrm>
+                      <a:off x="0" y="0"/>
+                      <a:ext cx="2479040" cy="2764155"/>
+                    </a:xfrm>
+                    <a:prstGeom prst="rect">
+                      <a:avLst/>
+                    </a:prstGeom>
+                    <a:noFill/>
+                    <a:ln w="9525">
+                      <a:noFill/>
+                      <a:miter lim="800000"/>
+                      <a:headEnd/>
+                      <a:tailEnd/>
+                    </a:ln>
+                  </pic:spPr>
+                </pic:pic>
+              </a:graphicData>
+            </a:graphic>
+          </wp:inline>
+        </w:drawing>
+      </w:r>
+    </w:p>
+    <w:p>
+      <w:r>
+        <w:t xml:space="preserve">3.3 – Implementar as Interfaces como classes completas, a primeira a ser implementada é </w:t>
+      </w:r>
+      <w:r>
+        <w:rPr>
+          <w:rFonts w:ascii="Consolas" w:hAnsi="Consolas" w:cs="Consolas"/>
+          <w:color w:val="000000"/>
+          <w:sz w:val="19"/>
+          <w:szCs w:val="19"/>
+        </w:rPr>
+        <w:t xml:space="preserve">Data.Repository é a </w:t>
+      </w:r>
+      <w:r>
+        <w:rPr>
+          <w:rFonts w:ascii="Consolas" w:hAnsi="Consolas" w:cs="Consolas"/>
+          <w:color w:val="2B91AF"/>
+          <w:sz w:val="19"/>
+          <w:szCs w:val="19"/>
+        </w:rPr>
+        <w:t>Repository</w:t>
+      </w:r>
+    </w:p>
+    <w:p>
+      <w:r>
+        <w:rPr>
+          <w:noProof/>
+          <w:lang w:eastAsia="pt-BR"/>
+        </w:rPr>
+        <w:lastRenderedPageBreak/>
+        <w:drawing>
+          <wp:inline distT="0" distB="0" distL="0" distR="0">
+            <wp:extent cx="5400040" cy="6599686"/>
+            <wp:effectExtent l="19050" t="0" r="0" b="0"/>
+            <wp:docPr id="21" name="Imagem 1"/>
+            <wp:cNvGraphicFramePr>
+              <a:graphicFrameLocks xmlns:a="http://schemas.openxmlformats.org/drawingml/2006/main" noChangeAspect="1"/>
+            </wp:cNvGraphicFramePr>
+            <a:graphic xmlns:a="http://schemas.openxmlformats.org/drawingml/2006/main">
+              <a:graphicData uri="http://schemas.openxmlformats.org/drawingml/2006/picture">
+                <pic:pic xmlns:pic="http://schemas.openxmlformats.org/drawingml/2006/picture">
+                  <pic:nvPicPr>
+                    <pic:cNvPr id="0" name="Picture 1"/>
+                    <pic:cNvPicPr>
+                      <a:picLocks noChangeAspect="1" noChangeArrowheads="1"/>
+                    </pic:cNvPicPr>
+                  </pic:nvPicPr>
+                  <pic:blipFill>
+                    <a:blip r:embed="rId44" cstate="print"/>
+                    <a:srcRect/>
+                    <a:stretch>
+                      <a:fillRect/>
+                    </a:stretch>
+                  </pic:blipFill>
+                  <pic:spPr bwMode="auto">
+                    <a:xfrm>
+                      <a:off x="0" y="0"/>
+                      <a:ext cx="5400040" cy="6599686"/>
+                    </a:xfrm>
+                    <a:prstGeom prst="rect">
+                      <a:avLst/>
+                    </a:prstGeom>
+                    <a:noFill/>
+                    <a:ln w="9525">
+                      <a:noFill/>
+                      <a:miter lim="800000"/>
+                      <a:headEnd/>
+                      <a:tailEnd/>
+                    </a:ln>
+                  </pic:spPr>
+                </pic:pic>
+              </a:graphicData>
+            </a:graphic>
+          </wp:inline>
+        </w:drawing>
+      </w:r>
+    </w:p>
+    <w:p>
+      <w:r>
+        <w:t>Ela é uma classe</w:t>
+      </w:r>
+      <w:r>
+        <w:rPr>
+          <w:rFonts w:ascii="Consolas" w:hAnsi="Consolas" w:cs="Consolas"/>
+          <w:color w:val="000000"/>
+          <w:sz w:val="16"/>
+          <w:szCs w:val="19"/>
+        </w:rPr>
+        <w:t xml:space="preserve"> </w:t>
+      </w:r>
+      <w:r>
+        <w:rPr>
+          <w:rFonts w:ascii="Consolas" w:hAnsi="Consolas" w:cs="Consolas"/>
+          <w:color w:val="0000FF"/>
+          <w:sz w:val="16"/>
+          <w:szCs w:val="19"/>
+        </w:rPr>
+        <w:t>abstract</w:t>
+      </w:r>
+      <w:r>
+        <w:rPr>
+          <w:rFonts w:ascii="Consolas" w:hAnsi="Consolas" w:cs="Consolas"/>
+          <w:color w:val="0000FF"/>
+          <w:sz w:val="16"/>
+          <w:szCs w:val="19"/>
+        </w:rPr>
+        <w:t xml:space="preserve">a </w:t>
+      </w:r>
+      <w:r>
+        <w:t>só pode ser herdada não pode ser instanciada.</w:t>
+      </w:r>
+    </w:p>
+    <w:p>
+      <w:pPr>
+        <w:rPr>
+          <w:rFonts w:ascii="Consolas" w:hAnsi="Consolas" w:cs="Consolas"/>
+          <w:b/>
+          <w:color w:val="000000"/>
+          <w:sz w:val="16"/>
+          <w:szCs w:val="19"/>
+        </w:rPr>
+      </w:pPr>
+      <w:r>
+        <w:t xml:space="preserve">E é necessário implementa a interface </w:t>
+      </w:r>
+      <w:r>
+        <w:rPr>
+          <w:rFonts w:ascii="Consolas" w:hAnsi="Consolas" w:cs="Consolas"/>
+          <w:color w:val="2B91AF"/>
+          <w:sz w:val="19"/>
+          <w:szCs w:val="19"/>
+        </w:rPr>
+        <w:t xml:space="preserve">IRepository de </w:t>
+      </w:r>
+      <w:r>
+        <w:rPr>
+          <w:rFonts w:ascii="Consolas" w:hAnsi="Consolas" w:cs="Consolas"/>
+          <w:color w:val="000000"/>
+          <w:sz w:val="16"/>
+          <w:szCs w:val="19"/>
+        </w:rPr>
+        <w:t>&lt;TEntity&gt;</w:t>
+      </w:r>
+      <w:r>
+        <w:rPr>
+          <w:rFonts w:ascii="Consolas" w:hAnsi="Consolas" w:cs="Consolas"/>
+          <w:color w:val="000000"/>
+          <w:sz w:val="16"/>
+          <w:szCs w:val="19"/>
+        </w:rPr>
+        <w:t xml:space="preserve"> </w:t>
+      </w:r>
+      <w:r>
+        <w:t>mas essa é uma filha de</w:t>
+      </w:r>
+      <w:r>
+        <w:rPr>
+          <w:rFonts w:ascii="Consolas" w:hAnsi="Consolas" w:cs="Consolas"/>
+          <w:color w:val="000000"/>
+          <w:sz w:val="16"/>
+          <w:szCs w:val="19"/>
+        </w:rPr>
+        <w:t xml:space="preserve"> </w:t>
+      </w:r>
+      <w:r>
+        <w:rPr>
+          <w:rFonts w:ascii="Consolas" w:hAnsi="Consolas" w:cs="Consolas"/>
+          <w:b/>
+          <w:color w:val="000000"/>
+          <w:sz w:val="16"/>
+          <w:szCs w:val="19"/>
+        </w:rPr>
+        <w:t>Entity</w:t>
+      </w:r>
+    </w:p>
+    <w:p>
+      <w:r>
+        <w:t>É obrigatório implementar todos os métodos desses contratos.</w:t>
+      </w:r>
+    </w:p>
+    <w:p>
+      <w:pPr>
+        <w:autoSpaceDE w:val="0"/>
+        <w:autoSpaceDN w:val="0"/>
+        <w:adjustRightInd w:val="0"/>
+        <w:spacing w:after="0" w:line="240" w:lineRule="auto"/>
+        <w:rPr>
+          <w:rFonts w:ascii="Consolas" w:hAnsi="Consolas" w:cs="Consolas"/>
+          <w:color w:val="000000"/>
+          <w:sz w:val="19"/>
+          <w:szCs w:val="19"/>
+        </w:rPr>
+      </w:pPr>
+      <w:r>
+        <w:rPr>
+          <w:noProof/>
+          <w:lang w:eastAsia="pt-BR"/>
+        </w:rPr>
+        <w:drawing>
+          <wp:inline distT="0" distB="0" distL="0" distR="0">
+            <wp:extent cx="5731510" cy="683260"/>
+            <wp:effectExtent l="0" t="0" r="2540" b="2540"/>
+            <wp:docPr id="15" name="Imagem 7"/>
+            <wp:cNvGraphicFramePr>
+              <a:graphicFrameLocks xmlns:a="http://schemas.openxmlformats.org/drawingml/2006/main" noChangeAspect="1"/>
+            </wp:cNvGraphicFramePr>
+            <a:graphic xmlns:a="http://schemas.openxmlformats.org/drawingml/2006/main">
+              <a:graphicData uri="http://schemas.openxmlformats.org/drawingml/2006/picture">
+                <pic:pic xmlns:pic="http://schemas.openxmlformats.org/drawingml/2006/picture">
+                  <pic:nvPicPr>
+                    <pic:cNvPr id="1" name=""/>
+                    <pic:cNvPicPr/>
+                  </pic:nvPicPr>
+                  <pic:blipFill>
+                    <a:blip r:embed="rId45" cstate="print"/>
+                    <a:stretch>
+                      <a:fillRect/>
+                    </a:stretch>
+                  </pic:blipFill>
+                  <pic:spPr>
+                    <a:xfrm>
+                      <a:off x="0" y="0"/>
+                      <a:ext cx="5731510" cy="683260"/>
+                    </a:xfrm>
+                    <a:prstGeom prst="rect">
+                      <a:avLst/>
+                    </a:prstGeom>
+                  </pic:spPr>
+                </pic:pic>
+              </a:graphicData>
+            </a:graphic>
+          </wp:inline>
+        </w:drawing>
+      </w:r>
+    </w:p>
+    <w:p>
+      <w:pPr>
+        <w:autoSpaceDE w:val="0"/>
+        <w:autoSpaceDN w:val="0"/>
+        <w:adjustRightInd w:val="0"/>
+        <w:spacing w:after="0" w:line="240" w:lineRule="auto"/>
+        <w:rPr>
+          <w:rFonts w:ascii="Consolas" w:hAnsi="Consolas" w:cs="Consolas"/>
+          <w:color w:val="000000"/>
+          <w:sz w:val="19"/>
+          <w:szCs w:val="19"/>
+        </w:rPr>
+      </w:pPr>
+      <w:r>
+        <w:rPr>
+          <w:rFonts w:ascii="Consolas" w:hAnsi="Consolas" w:cs="Consolas"/>
+          <w:color w:val="000000"/>
+          <w:sz w:val="19"/>
+          <w:szCs w:val="19"/>
+        </w:rPr>
+        <w:t>Vamos ter que devolver uma consulta utilizando o predicado.</w:t>
+      </w:r>
+    </w:p>
+    <w:p>
+      <w:pPr>
+        <w:autoSpaceDE w:val="0"/>
+        <w:autoSpaceDN w:val="0"/>
+        <w:adjustRightInd w:val="0"/>
+        <w:spacing w:after="0" w:line="240" w:lineRule="auto"/>
+        <w:rPr>
+          <w:rFonts w:ascii="Consolas" w:hAnsi="Consolas" w:cs="Consolas"/>
+          <w:color w:val="000000"/>
+          <w:sz w:val="19"/>
+          <w:szCs w:val="19"/>
+        </w:rPr>
+      </w:pPr>
+      <w:r>
+        <w:rPr>
+          <w:rFonts w:ascii="Consolas" w:hAnsi="Consolas" w:cs="Consolas"/>
+          <w:color w:val="000000"/>
+          <w:sz w:val="19"/>
+          <w:szCs w:val="19"/>
+        </w:rPr>
+        <w:t xml:space="preserve">Sempre será um </w:t>
+      </w:r>
+      <w:r>
+        <w:rPr>
+          <w:rFonts w:ascii="Consolas" w:hAnsi="Consolas" w:cs="Consolas"/>
+          <w:b/>
+          <w:color w:val="000000"/>
+          <w:sz w:val="19"/>
+          <w:szCs w:val="19"/>
+        </w:rPr>
+        <w:t>await</w:t>
+      </w:r>
+      <w:r>
+        <w:rPr>
+          <w:rFonts w:ascii="Consolas" w:hAnsi="Consolas" w:cs="Consolas"/>
+          <w:color w:val="000000"/>
+          <w:sz w:val="19"/>
+          <w:szCs w:val="19"/>
+        </w:rPr>
+        <w:t xml:space="preserve"> por ser métodos assíncronos</w:t>
+      </w:r>
+    </w:p>
+    <w:p>
+      <w:pPr>
+        <w:autoSpaceDE w:val="0"/>
+        <w:autoSpaceDN w:val="0"/>
+        <w:adjustRightInd w:val="0"/>
+        <w:spacing w:after="0" w:line="240" w:lineRule="auto"/>
+        <w:rPr>
+          <w:rFonts w:ascii="Consolas" w:hAnsi="Consolas" w:cs="Consolas"/>
+          <w:color w:val="000000"/>
+          <w:sz w:val="19"/>
+          <w:szCs w:val="19"/>
+        </w:rPr>
+      </w:pPr>
+      <w:r>
+        <w:rPr>
+          <w:rFonts w:ascii="Consolas" w:hAnsi="Consolas" w:cs="Consolas"/>
+          <w:color w:val="000000"/>
+          <w:sz w:val="19"/>
+          <w:szCs w:val="19"/>
+        </w:rPr>
+        <w:lastRenderedPageBreak/>
+        <w:t xml:space="preserve">É importante usar o </w:t>
+      </w:r>
+      <w:r>
+        <w:rPr>
+          <w:rFonts w:ascii="Consolas" w:hAnsi="Consolas" w:cs="Consolas"/>
+          <w:b/>
+          <w:color w:val="000000"/>
+          <w:sz w:val="19"/>
+          <w:szCs w:val="19"/>
+        </w:rPr>
+        <w:t>AsNotracking</w:t>
+      </w:r>
+      <w:r>
+        <w:rPr>
+          <w:rFonts w:ascii="Consolas" w:hAnsi="Consolas" w:cs="Consolas"/>
+          <w:color w:val="000000"/>
+          <w:sz w:val="19"/>
+          <w:szCs w:val="19"/>
+        </w:rPr>
+        <w:t xml:space="preserve"> pois ele fica acompanhado as mudanças de estados, retorna a resposta com mais performance.</w:t>
+      </w:r>
+    </w:p>
+    <w:p>
+      <w:pPr>
+        <w:autoSpaceDE w:val="0"/>
+        <w:autoSpaceDN w:val="0"/>
+        <w:adjustRightInd w:val="0"/>
+        <w:spacing w:after="0" w:line="240" w:lineRule="auto"/>
+        <w:rPr>
+          <w:rFonts w:ascii="Consolas" w:hAnsi="Consolas" w:cs="Consolas"/>
+          <w:color w:val="000000"/>
+          <w:sz w:val="19"/>
+          <w:szCs w:val="19"/>
+        </w:rPr>
+      </w:pPr>
+      <w:r>
+        <w:rPr>
+          <w:rFonts w:ascii="Consolas" w:hAnsi="Consolas" w:cs="Consolas"/>
+          <w:color w:val="000000"/>
+          <w:sz w:val="19"/>
+          <w:szCs w:val="19"/>
+        </w:rPr>
+        <w:t>Obs: Vá até o banco de dados busque na entidade onde a expressão que vc passar retorne uma lista de forma assíncrona.</w:t>
+      </w:r>
+    </w:p>
+    <w:p>
+      <w:pPr>
+        <w:autoSpaceDE w:val="0"/>
+        <w:autoSpaceDN w:val="0"/>
+        <w:adjustRightInd w:val="0"/>
+        <w:spacing w:after="0" w:line="240" w:lineRule="auto"/>
+        <w:rPr>
+          <w:rFonts w:ascii="Consolas" w:hAnsi="Consolas" w:cs="Consolas"/>
+          <w:color w:val="000000"/>
+          <w:sz w:val="19"/>
+          <w:szCs w:val="19"/>
+        </w:rPr>
+      </w:pPr>
+    </w:p>
+    <w:p>
+      <w:pPr>
+        <w:autoSpaceDE w:val="0"/>
+        <w:autoSpaceDN w:val="0"/>
+        <w:adjustRightInd w:val="0"/>
+        <w:spacing w:after="0" w:line="240" w:lineRule="auto"/>
+        <w:rPr>
+          <w:rFonts w:ascii="Consolas" w:hAnsi="Consolas" w:cs="Consolas"/>
+          <w:color w:val="000000"/>
+          <w:sz w:val="19"/>
+          <w:szCs w:val="19"/>
+        </w:rPr>
+      </w:pPr>
+      <w:r>
+        <w:rPr>
+          <w:noProof/>
+          <w:lang w:eastAsia="pt-BR"/>
+        </w:rPr>
+        <w:drawing>
+          <wp:inline distT="0" distB="0" distL="0" distR="0">
+            <wp:extent cx="3781425" cy="710117"/>
+            <wp:effectExtent l="0" t="0" r="0" b="0"/>
+            <wp:docPr id="17" name="Imagem 8"/>
+            <wp:cNvGraphicFramePr>
+              <a:graphicFrameLocks xmlns:a="http://schemas.openxmlformats.org/drawingml/2006/main" noChangeAspect="1"/>
+            </wp:cNvGraphicFramePr>
+            <a:graphic xmlns:a="http://schemas.openxmlformats.org/drawingml/2006/main">
+              <a:graphicData uri="http://schemas.openxmlformats.org/drawingml/2006/picture">
+                <pic:pic xmlns:pic="http://schemas.openxmlformats.org/drawingml/2006/picture">
+                  <pic:nvPicPr>
+                    <pic:cNvPr id="1" name=""/>
+                    <pic:cNvPicPr/>
+                  </pic:nvPicPr>
+                  <pic:blipFill>
+                    <a:blip r:embed="rId46" cstate="print"/>
+                    <a:stretch>
+                      <a:fillRect/>
+                    </a:stretch>
+                  </pic:blipFill>
+                  <pic:spPr>
+                    <a:xfrm>
+                      <a:off x="0" y="0"/>
+                      <a:ext cx="3929922" cy="738003"/>
+                    </a:xfrm>
+                    <a:prstGeom prst="rect">
+                      <a:avLst/>
+                    </a:prstGeom>
+                  </pic:spPr>
+                </pic:pic>
+              </a:graphicData>
+            </a:graphic>
+          </wp:inline>
+        </w:drawing>
+      </w:r>
+    </w:p>
+    <w:p>
+      <w:pPr>
+        <w:autoSpaceDE w:val="0"/>
+        <w:autoSpaceDN w:val="0"/>
+        <w:adjustRightInd w:val="0"/>
+        <w:spacing w:after="0" w:line="240" w:lineRule="auto"/>
+        <w:rPr>
+          <w:rFonts w:ascii="Consolas" w:hAnsi="Consolas" w:cs="Consolas"/>
+          <w:color w:val="000000"/>
+          <w:sz w:val="19"/>
+          <w:szCs w:val="19"/>
+        </w:rPr>
+      </w:pPr>
+      <w:r>
+        <w:rPr>
+          <w:rFonts w:ascii="Consolas" w:hAnsi="Consolas" w:cs="Consolas"/>
+          <w:color w:val="000000"/>
+          <w:sz w:val="19"/>
+          <w:szCs w:val="19"/>
+        </w:rPr>
+        <w:t>Obter por Id.</w:t>
+      </w:r>
+    </w:p>
+    <w:p>
+      <w:pPr>
+        <w:autoSpaceDE w:val="0"/>
+        <w:autoSpaceDN w:val="0"/>
+        <w:adjustRightInd w:val="0"/>
+        <w:spacing w:after="0" w:line="240" w:lineRule="auto"/>
+        <w:rPr>
+          <w:rFonts w:ascii="Consolas" w:hAnsi="Consolas" w:cs="Consolas"/>
+          <w:color w:val="000000"/>
+          <w:sz w:val="19"/>
+          <w:szCs w:val="19"/>
+        </w:rPr>
+      </w:pPr>
+    </w:p>
+    <w:p>
+      <w:pPr>
+        <w:autoSpaceDE w:val="0"/>
+        <w:autoSpaceDN w:val="0"/>
+        <w:adjustRightInd w:val="0"/>
+        <w:spacing w:after="0" w:line="240" w:lineRule="auto"/>
+        <w:rPr>
+          <w:rFonts w:ascii="Consolas" w:hAnsi="Consolas" w:cs="Consolas"/>
+          <w:color w:val="000000"/>
+          <w:sz w:val="19"/>
+          <w:szCs w:val="19"/>
+        </w:rPr>
+      </w:pPr>
+      <w:r>
+        <w:rPr>
+          <w:noProof/>
+          <w:lang w:eastAsia="pt-BR"/>
+        </w:rPr>
+        <w:drawing>
+          <wp:inline distT="0" distB="0" distL="0" distR="0">
+            <wp:extent cx="3829050" cy="727119"/>
+            <wp:effectExtent l="0" t="0" r="0" b="0"/>
+            <wp:docPr id="18" name="Imagem 10"/>
+            <wp:cNvGraphicFramePr>
+              <a:graphicFrameLocks xmlns:a="http://schemas.openxmlformats.org/drawingml/2006/main" noChangeAspect="1"/>
+            </wp:cNvGraphicFramePr>
+            <a:graphic xmlns:a="http://schemas.openxmlformats.org/drawingml/2006/main">
+              <a:graphicData uri="http://schemas.openxmlformats.org/drawingml/2006/picture">
+                <pic:pic xmlns:pic="http://schemas.openxmlformats.org/drawingml/2006/picture">
+                  <pic:nvPicPr>
+                    <pic:cNvPr id="1" name=""/>
+                    <pic:cNvPicPr/>
+                  </pic:nvPicPr>
+                  <pic:blipFill>
+                    <a:blip r:embed="rId47" cstate="print"/>
+                    <a:stretch>
+                      <a:fillRect/>
+                    </a:stretch>
+                  </pic:blipFill>
+                  <pic:spPr>
+                    <a:xfrm>
+                      <a:off x="0" y="0"/>
+                      <a:ext cx="3895438" cy="739726"/>
+                    </a:xfrm>
+                    <a:prstGeom prst="rect">
+                      <a:avLst/>
+                    </a:prstGeom>
+                  </pic:spPr>
+                </pic:pic>
+              </a:graphicData>
+            </a:graphic>
+          </wp:inline>
+        </w:drawing>
+      </w:r>
+    </w:p>
+    <w:p>
+      <w:pPr>
+        <w:autoSpaceDE w:val="0"/>
+        <w:autoSpaceDN w:val="0"/>
+        <w:adjustRightInd w:val="0"/>
+        <w:spacing w:after="0" w:line="240" w:lineRule="auto"/>
+        <w:rPr>
+          <w:rFonts w:ascii="Consolas" w:hAnsi="Consolas" w:cs="Consolas"/>
+          <w:color w:val="000000"/>
+          <w:sz w:val="19"/>
+          <w:szCs w:val="19"/>
+        </w:rPr>
+      </w:pPr>
+      <w:r>
+        <w:rPr>
+          <w:rFonts w:ascii="Consolas" w:hAnsi="Consolas" w:cs="Consolas"/>
+          <w:color w:val="000000"/>
+          <w:sz w:val="19"/>
+          <w:szCs w:val="19"/>
+        </w:rPr>
+        <w:t>Obter todos.</w:t>
+      </w:r>
+    </w:p>
+    <w:p>
+      <w:pPr>
+        <w:autoSpaceDE w:val="0"/>
+        <w:autoSpaceDN w:val="0"/>
+        <w:adjustRightInd w:val="0"/>
+        <w:spacing w:after="0" w:line="240" w:lineRule="auto"/>
+        <w:rPr>
+          <w:rFonts w:ascii="Consolas" w:hAnsi="Consolas" w:cs="Consolas"/>
+          <w:color w:val="000000"/>
+          <w:sz w:val="19"/>
+          <w:szCs w:val="19"/>
+        </w:rPr>
+      </w:pPr>
+    </w:p>
+    <w:p>
+      <w:pPr>
+        <w:autoSpaceDE w:val="0"/>
+        <w:autoSpaceDN w:val="0"/>
+        <w:adjustRightInd w:val="0"/>
+        <w:spacing w:after="0" w:line="240" w:lineRule="auto"/>
+        <w:rPr>
+          <w:rFonts w:ascii="Consolas" w:hAnsi="Consolas" w:cs="Consolas"/>
+          <w:color w:val="E36C0A" w:themeColor="accent6" w:themeShade="BF"/>
+          <w:sz w:val="19"/>
+          <w:szCs w:val="19"/>
+          <w:highlight w:val="yellow"/>
+        </w:rPr>
+      </w:pPr>
+      <w:r>
+        <w:rPr>
+          <w:noProof/>
+          <w:color w:val="E36C0A" w:themeColor="accent6" w:themeShade="BF"/>
+          <w:highlight w:val="yellow"/>
+          <w:lang w:eastAsia="pt-BR"/>
+        </w:rPr>
+        <w:drawing>
+          <wp:inline distT="0" distB="0" distL="0" distR="0">
+            <wp:extent cx="4658661" cy="5767072"/>
+            <wp:effectExtent l="19050" t="0" r="8589" b="0"/>
+            <wp:docPr id="20" name="Imagem 15"/>
+            <wp:cNvGraphicFramePr>
+              <a:graphicFrameLocks xmlns:a="http://schemas.openxmlformats.org/drawingml/2006/main" noChangeAspect="1"/>
+            </wp:cNvGraphicFramePr>
+            <a:graphic xmlns:a="http://schemas.openxmlformats.org/drawingml/2006/main">
+              <a:graphicData uri="http://schemas.openxmlformats.org/drawingml/2006/picture">
+                <pic:pic xmlns:pic="http://schemas.openxmlformats.org/drawingml/2006/picture">
+                  <pic:nvPicPr>
+                    <pic:cNvPr id="1" name=""/>
+                    <pic:cNvPicPr/>
+                  </pic:nvPicPr>
+                  <pic:blipFill>
+                    <a:blip r:embed="rId48" cstate="print"/>
+                    <a:stretch>
+                      <a:fillRect/>
+                    </a:stretch>
+                  </pic:blipFill>
+                  <pic:spPr>
+                    <a:xfrm>
+                      <a:off x="0" y="0"/>
+                      <a:ext cx="4659432" cy="5768026"/>
+                    </a:xfrm>
+                    <a:prstGeom prst="rect">
+                      <a:avLst/>
+                    </a:prstGeom>
+                  </pic:spPr>
+                </pic:pic>
+              </a:graphicData>
+            </a:graphic>
+          </wp:inline>
+        </w:drawing>
+      </w:r>
+    </w:p>
+    <w:p>
+      <w:pPr>
+        <w:autoSpaceDE w:val="0"/>
+        <w:autoSpaceDN w:val="0"/>
+        <w:adjustRightInd w:val="0"/>
+        <w:spacing w:after="0" w:line="240" w:lineRule="auto"/>
+        <w:rPr>
+          <w:rFonts w:ascii="Consolas" w:hAnsi="Consolas" w:cs="Consolas"/>
+          <w:color w:val="E36C0A" w:themeColor="accent6" w:themeShade="BF"/>
+          <w:sz w:val="19"/>
+          <w:szCs w:val="19"/>
+        </w:rPr>
+      </w:pPr>
+      <w:r>
+        <w:rPr>
+          <w:rFonts w:ascii="Consolas" w:hAnsi="Consolas" w:cs="Consolas"/>
+          <w:b/>
+          <w:color w:val="E36C0A" w:themeColor="accent6" w:themeShade="BF"/>
+          <w:sz w:val="19"/>
+          <w:szCs w:val="19"/>
+          <w:highlight w:val="yellow"/>
+        </w:rPr>
+        <w:t>Virtual</w:t>
+      </w:r>
+      <w:r>
+        <w:rPr>
+          <w:rFonts w:ascii="Consolas" w:hAnsi="Consolas" w:cs="Consolas"/>
+          <w:color w:val="E36C0A" w:themeColor="accent6" w:themeShade="BF"/>
+          <w:sz w:val="19"/>
+          <w:szCs w:val="19"/>
+          <w:highlight w:val="yellow"/>
+        </w:rPr>
+        <w:t xml:space="preserve"> é usada quando você quer em algum momento sobrescrever o método.</w:t>
+      </w:r>
+    </w:p>
+    <w:p>
+      <w:pPr>
+        <w:rPr>
+          <w:b/>
+          <w:color w:val="FF0000"/>
+        </w:rPr>
+      </w:pPr>
+    </w:p>
+    <w:p>
+      <w:pPr>
+        <w:rPr>
+          <w:rFonts w:ascii="Consolas" w:hAnsi="Consolas" w:cs="Consolas"/>
+          <w:color w:val="000000"/>
+          <w:sz w:val="19"/>
+          <w:szCs w:val="19"/>
+        </w:rPr>
+      </w:pPr>
+      <w:r>
+        <w:lastRenderedPageBreak/>
+        <w:t xml:space="preserve">3.4 – </w:t>
+      </w:r>
+      <w:r>
+        <w:t xml:space="preserve">Implementar as Interfaces </w:t>
+      </w:r>
+      <w:r>
+        <w:rPr>
+          <w:b/>
+          <w:color w:val="FF0000"/>
+        </w:rPr>
+        <w:t>Models</w:t>
+      </w:r>
+      <w:r>
+        <w:rPr>
+          <w:b/>
+        </w:rPr>
+        <w:t>Repository</w:t>
+      </w:r>
+      <w:r>
+        <w:t xml:space="preserve"> </w:t>
+      </w:r>
+      <w:r>
+        <w:t xml:space="preserve">na </w:t>
+      </w:r>
+      <w:r>
+        <w:rPr>
+          <w:rFonts w:ascii="Consolas" w:hAnsi="Consolas" w:cs="Consolas"/>
+          <w:color w:val="000000"/>
+          <w:sz w:val="19"/>
+          <w:szCs w:val="19"/>
+        </w:rPr>
+        <w:t xml:space="preserve">Data.Repository </w:t>
+      </w:r>
+    </w:p>
+    <w:p>
+      <w:pPr>
+        <w:ind w:firstLine="708"/>
+        <w:rPr>
+          <w:rFonts w:ascii="Consolas" w:hAnsi="Consolas" w:cs="Consolas"/>
+          <w:color w:val="000000"/>
+          <w:sz w:val="19"/>
+          <w:szCs w:val="19"/>
+        </w:rPr>
+      </w:pPr>
+      <w:r>
+        <w:rPr>
+          <w:rFonts w:ascii="Consolas" w:hAnsi="Consolas" w:cs="Consolas"/>
+          <w:color w:val="0000FF"/>
+          <w:sz w:val="19"/>
+          <w:szCs w:val="19"/>
+        </w:rPr>
+        <w:t>public</w:t>
+      </w:r>
+      <w:r>
+        <w:rPr>
+          <w:rFonts w:ascii="Consolas" w:hAnsi="Consolas" w:cs="Consolas"/>
+          <w:color w:val="000000"/>
+          <w:sz w:val="19"/>
+          <w:szCs w:val="19"/>
+        </w:rPr>
+        <w:t xml:space="preserve"> </w:t>
+      </w:r>
+      <w:r>
+        <w:rPr>
+          <w:rFonts w:ascii="Consolas" w:hAnsi="Consolas" w:cs="Consolas"/>
+          <w:color w:val="0000FF"/>
+          <w:sz w:val="19"/>
+          <w:szCs w:val="19"/>
+        </w:rPr>
+        <w:t>class</w:t>
+      </w:r>
+      <w:r>
+        <w:rPr>
+          <w:rFonts w:ascii="Consolas" w:hAnsi="Consolas" w:cs="Consolas"/>
+          <w:color w:val="000000"/>
+          <w:sz w:val="19"/>
+          <w:szCs w:val="19"/>
+        </w:rPr>
+        <w:t xml:space="preserve"> </w:t>
+      </w:r>
+      <w:r>
+        <w:rPr>
+          <w:b/>
+          <w:color w:val="FF0000"/>
+        </w:rPr>
+        <w:t>Models</w:t>
+      </w:r>
+      <w:r>
+        <w:rPr>
+          <w:rFonts w:ascii="Consolas" w:hAnsi="Consolas" w:cs="Consolas"/>
+          <w:color w:val="2B91AF"/>
+          <w:sz w:val="19"/>
+          <w:szCs w:val="19"/>
+        </w:rPr>
+        <w:t>Repository</w:t>
+      </w:r>
+      <w:r>
+        <w:rPr>
+          <w:rFonts w:ascii="Consolas" w:hAnsi="Consolas" w:cs="Consolas"/>
+          <w:color w:val="000000"/>
+          <w:sz w:val="19"/>
+          <w:szCs w:val="19"/>
+        </w:rPr>
+        <w:t xml:space="preserve"> : Repository&lt;</w:t>
+      </w:r>
+      <w:r>
+        <w:rPr>
+          <w:b/>
+          <w:color w:val="FF0000"/>
+        </w:rPr>
+        <w:t>Models</w:t>
+      </w:r>
+      <w:r>
+        <w:rPr>
+          <w:rFonts w:ascii="Consolas" w:hAnsi="Consolas" w:cs="Consolas"/>
+          <w:color w:val="000000"/>
+          <w:sz w:val="19"/>
+          <w:szCs w:val="19"/>
+        </w:rPr>
+        <w:t>&gt;, I</w:t>
+      </w:r>
+      <w:r>
+        <w:rPr>
+          <w:b/>
+          <w:color w:val="FF0000"/>
+        </w:rPr>
+        <w:t>M</w:t>
+      </w:r>
+      <w:r>
+        <w:rPr>
+          <w:b/>
+          <w:color w:val="FF0000"/>
+        </w:rPr>
+        <w:t>odels</w:t>
+      </w:r>
+      <w:r>
+        <w:rPr>
+          <w:rFonts w:ascii="Consolas" w:hAnsi="Consolas" w:cs="Consolas"/>
+          <w:color w:val="000000"/>
+          <w:sz w:val="19"/>
+          <w:szCs w:val="19"/>
+        </w:rPr>
+        <w:t>Repository</w:t>
+      </w:r>
+    </w:p>
+    <w:p>
+      <w:r>
+        <w:t>É obrigatório implementar todos os métodos desses contratos (</w:t>
+      </w:r>
+      <w:r>
+        <w:rPr>
+          <w:rFonts w:ascii="Consolas" w:hAnsi="Consolas" w:cs="Consolas"/>
+          <w:color w:val="000000"/>
+          <w:sz w:val="19"/>
+          <w:szCs w:val="19"/>
+        </w:rPr>
+        <w:t>I</w:t>
+      </w:r>
+      <w:r>
+        <w:rPr>
+          <w:b/>
+          <w:color w:val="FF0000"/>
+        </w:rPr>
+        <w:t>M</w:t>
+      </w:r>
+      <w:r>
+        <w:rPr>
+          <w:b/>
+          <w:color w:val="FF0000"/>
+        </w:rPr>
+        <w:t>odels</w:t>
+      </w:r>
+      <w:r>
+        <w:rPr>
+          <w:rFonts w:ascii="Consolas" w:hAnsi="Consolas" w:cs="Consolas"/>
+          <w:color w:val="000000"/>
+          <w:sz w:val="19"/>
+          <w:szCs w:val="19"/>
+        </w:rPr>
+        <w:t>Repository</w:t>
+      </w:r>
+      <w:r>
+        <w:t>):</w:t>
+      </w:r>
+    </w:p>
+    <w:p>
+      <w:pPr>
+        <w:rPr>
+          <w:rFonts w:ascii="Consolas" w:hAnsi="Consolas" w:cs="Consolas"/>
+          <w:color w:val="000000"/>
+          <w:sz w:val="19"/>
+          <w:szCs w:val="19"/>
+        </w:rPr>
+      </w:pPr>
+      <w:r>
+        <w:rPr>
+          <w:rFonts w:ascii="Consolas" w:hAnsi="Consolas" w:cs="Consolas"/>
+          <w:noProof/>
+          <w:color w:val="000000"/>
+          <w:sz w:val="19"/>
+          <w:szCs w:val="19"/>
+          <w:lang w:eastAsia="pt-BR"/>
+        </w:rPr>
+        <w:drawing>
+          <wp:inline distT="0" distB="0" distL="0" distR="0">
+            <wp:extent cx="2716530" cy="3303270"/>
+            <wp:effectExtent l="19050" t="0" r="7620" b="0"/>
+            <wp:docPr id="23" name="Imagem 4"/>
+            <wp:cNvGraphicFramePr>
+              <a:graphicFrameLocks xmlns:a="http://schemas.openxmlformats.org/drawingml/2006/main" noChangeAspect="1"/>
+            </wp:cNvGraphicFramePr>
+            <a:graphic xmlns:a="http://schemas.openxmlformats.org/drawingml/2006/main">
+              <a:graphicData uri="http://schemas.openxmlformats.org/drawingml/2006/picture">
+                <pic:pic xmlns:pic="http://schemas.openxmlformats.org/drawingml/2006/picture">
+                  <pic:nvPicPr>
+                    <pic:cNvPr id="0" name="Picture 4"/>
+                    <pic:cNvPicPr>
+                      <a:picLocks noChangeAspect="1" noChangeArrowheads="1"/>
+                    </pic:cNvPicPr>
+                  </pic:nvPicPr>
+                  <pic:blipFill>
+                    <a:blip r:embed="rId49" cstate="print"/>
+                    <a:srcRect/>
+                    <a:stretch>
+                      <a:fillRect/>
+                    </a:stretch>
+                  </pic:blipFill>
+                  <pic:spPr bwMode="auto">
+                    <a:xfrm>
+                      <a:off x="0" y="0"/>
+                      <a:ext cx="2716530" cy="3303270"/>
+                    </a:xfrm>
+                    <a:prstGeom prst="rect">
+                      <a:avLst/>
+                    </a:prstGeom>
+                    <a:noFill/>
+                    <a:ln w="9525">
+                      <a:noFill/>
+                      <a:miter lim="800000"/>
+                      <a:headEnd/>
+                      <a:tailEnd/>
+                    </a:ln>
+                  </pic:spPr>
+                </pic:pic>
+              </a:graphicData>
+            </a:graphic>
+          </wp:inline>
+        </w:drawing>
+      </w:r>
+    </w:p>
+    <w:p>
+      <w:r>
+        <w:t xml:space="preserve">3.5 – </w:t>
+      </w:r>
+      <w:r>
+        <w:t>C</w:t>
+      </w:r>
+      <w:r>
+        <w:rPr>
+          <w:rFonts w:ascii="Consolas" w:hAnsi="Consolas" w:cs="Consolas"/>
+          <w:color w:val="000000"/>
+          <w:sz w:val="19"/>
+          <w:szCs w:val="19"/>
+        </w:rPr>
+        <w:t xml:space="preserve">riar a classe responsavel pela </w:t>
+      </w:r>
+      <w:r>
+        <w:rPr>
+          <w:b/>
+        </w:rPr>
+        <w:t>resolução da injeção de dependência</w:t>
+      </w:r>
+      <w:r>
+        <w:rPr>
+          <w:b/>
+        </w:rPr>
+        <w:t xml:space="preserve">, </w:t>
+      </w:r>
+      <w:r>
+        <w:t xml:space="preserve">criar a classe </w:t>
+      </w:r>
+      <w:r>
+        <w:rPr>
+          <w:b/>
+        </w:rPr>
+        <w:t>DependencyInjectionConfig.cs</w:t>
+      </w:r>
+      <w:r>
+        <w:rPr>
+          <w:b/>
+        </w:rPr>
+        <w:t xml:space="preserve"> </w:t>
+      </w:r>
+      <w:r>
+        <w:t>dentro da pasta</w:t>
+      </w:r>
+      <w:r>
+        <w:t xml:space="preserve"> APP.Configuration.</w:t>
+      </w:r>
+    </w:p>
+    <w:p>
+      <w:pPr>
+        <w:rPr>
+          <w:rFonts w:ascii="Consolas" w:hAnsi="Consolas" w:cs="Consolas"/>
+          <w:color w:val="000000"/>
+          <w:sz w:val="19"/>
+          <w:szCs w:val="19"/>
+        </w:rPr>
+      </w:pPr>
+      <w:r>
+        <w:rPr>
+          <w:rFonts w:ascii="Consolas" w:hAnsi="Consolas" w:cs="Consolas"/>
+          <w:noProof/>
+          <w:color w:val="000000"/>
+          <w:sz w:val="19"/>
+          <w:szCs w:val="19"/>
+          <w:lang w:eastAsia="pt-BR"/>
+        </w:rPr>
+        <w:drawing>
+          <wp:inline distT="0" distB="0" distL="0" distR="0">
+            <wp:extent cx="5400040" cy="2815920"/>
+            <wp:effectExtent l="19050" t="0" r="0" b="0"/>
+            <wp:docPr id="27" name="Imagem 4"/>
+            <wp:cNvGraphicFramePr>
+              <a:graphicFrameLocks xmlns:a="http://schemas.openxmlformats.org/drawingml/2006/main" noChangeAspect="1"/>
+            </wp:cNvGraphicFramePr>
+            <a:graphic xmlns:a="http://schemas.openxmlformats.org/drawingml/2006/main">
+              <a:graphicData uri="http://schemas.openxmlformats.org/drawingml/2006/picture">
+                <pic:pic xmlns:pic="http://schemas.openxmlformats.org/drawingml/2006/picture">
+                  <pic:nvPicPr>
+                    <pic:cNvPr id="0" name="Picture 4"/>
+                    <pic:cNvPicPr>
+                      <a:picLocks noChangeAspect="1" noChangeArrowheads="1"/>
+                    </pic:cNvPicPr>
+                  </pic:nvPicPr>
+                  <pic:blipFill>
+                    <a:blip r:embed="rId50" cstate="print"/>
+                    <a:srcRect/>
+                    <a:stretch>
+                      <a:fillRect/>
+                    </a:stretch>
+                  </pic:blipFill>
+                  <pic:spPr bwMode="auto">
+                    <a:xfrm>
+                      <a:off x="0" y="0"/>
+                      <a:ext cx="5400040" cy="2815920"/>
+                    </a:xfrm>
+                    <a:prstGeom prst="rect">
+                      <a:avLst/>
+                    </a:prstGeom>
+                    <a:noFill/>
+                    <a:ln w="9525">
+                      <a:noFill/>
+                      <a:miter lim="800000"/>
+                      <a:headEnd/>
+                      <a:tailEnd/>
+                    </a:ln>
+                  </pic:spPr>
+                </pic:pic>
+              </a:graphicData>
+            </a:graphic>
+          </wp:inline>
+        </w:drawing>
+      </w:r>
+    </w:p>
+    <w:p/>
+    <w:p/>
+    <w:p/>
+    <w:p/>
+    <w:p>
+      <w:pPr>
+        <w:rPr>
+          <w:b/>
+        </w:rPr>
+      </w:pPr>
+      <w:r>
+        <w:lastRenderedPageBreak/>
+        <w:t xml:space="preserve">Colocar a classe </w:t>
+      </w:r>
+      <w:r>
+        <w:rPr>
+          <w:b/>
+        </w:rPr>
+        <w:t xml:space="preserve">ResolveDependencies </w:t>
+      </w:r>
+      <w:r>
+        <w:t>no</w:t>
+      </w:r>
+      <w:r>
+        <w:rPr>
+          <w:b/>
+        </w:rPr>
+        <w:t xml:space="preserve"> Program.cs.</w:t>
+      </w:r>
+    </w:p>
+    <w:p>
+      <w:pPr>
+        <w:rPr>
+          <w:rFonts w:ascii="Consolas" w:hAnsi="Consolas" w:cs="Consolas"/>
+          <w:color w:val="000000"/>
+          <w:sz w:val="19"/>
+          <w:szCs w:val="19"/>
+        </w:rPr>
+      </w:pPr>
+      <w:r>
+        <w:rPr>
+          <w:rFonts w:ascii="Consolas" w:hAnsi="Consolas" w:cs="Consolas"/>
+          <w:noProof/>
+          <w:color w:val="000000"/>
+          <w:sz w:val="19"/>
+          <w:szCs w:val="19"/>
+          <w:lang w:eastAsia="pt-BR"/>
+        </w:rPr>
+        <w:drawing>
+          <wp:inline distT="0" distB="0" distL="0" distR="0">
+            <wp:extent cx="5400040" cy="3922906"/>
+            <wp:effectExtent l="19050" t="0" r="0" b="0"/>
+            <wp:docPr id="29" name="Imagem 10"/>
+            <wp:cNvGraphicFramePr>
+              <a:graphicFrameLocks xmlns:a="http://schemas.openxmlformats.org/drawingml/2006/main" noChangeAspect="1"/>
+            </wp:cNvGraphicFramePr>
+            <a:graphic xmlns:a="http://schemas.openxmlformats.org/drawingml/2006/main">
+              <a:graphicData uri="http://schemas.openxmlformats.org/drawingml/2006/picture">
+                <pic:pic xmlns:pic="http://schemas.openxmlformats.org/drawingml/2006/picture">
+                  <pic:nvPicPr>
+                    <pic:cNvPr id="0" name="Picture 10"/>
+                    <pic:cNvPicPr>
+                      <a:picLocks noChangeAspect="1" noChangeArrowheads="1"/>
+                    </pic:cNvPicPr>
+                  </pic:nvPicPr>
+                  <pic:blipFill>
+                    <a:blip r:embed="rId51" cstate="print"/>
+                    <a:srcRect/>
+                    <a:stretch>
+                      <a:fillRect/>
+                    </a:stretch>
+                  </pic:blipFill>
+                  <pic:spPr bwMode="auto">
+                    <a:xfrm>
+                      <a:off x="0" y="0"/>
+                      <a:ext cx="5400040" cy="3922906"/>
+                    </a:xfrm>
+                    <a:prstGeom prst="rect">
+                      <a:avLst/>
+                    </a:prstGeom>
+                    <a:noFill/>
+                    <a:ln w="9525">
+                      <a:noFill/>
+                      <a:miter lim="800000"/>
+                      <a:headEnd/>
+                      <a:tailEnd/>
+                    </a:ln>
+                  </pic:spPr>
+                </pic:pic>
+              </a:graphicData>
+            </a:graphic>
+          </wp:inline>
+        </w:drawing>
+      </w:r>
+    </w:p>
+    <w:p>
+      <w:pPr>
+        <w:autoSpaceDE w:val="0"/>
+        <w:autoSpaceDN w:val="0"/>
+        <w:adjustRightInd w:val="0"/>
+        <w:spacing w:after="0" w:line="240" w:lineRule="auto"/>
+        <w:rPr>
+          <w:rFonts w:ascii="Consolas" w:hAnsi="Consolas" w:cs="Consolas"/>
+          <w:color w:val="000000"/>
+          <w:sz w:val="19"/>
+          <w:szCs w:val="19"/>
+        </w:rPr>
+      </w:pPr>
+      <w:r>
+        <w:rPr>
+          <w:rFonts w:ascii="Consolas" w:hAnsi="Consolas" w:cs="Consolas"/>
+          <w:color w:val="000000"/>
+          <w:sz w:val="19"/>
+          <w:szCs w:val="19"/>
+          <w:highlight w:val="yellow"/>
+        </w:rPr>
+        <w:t xml:space="preserve">Agora é possível injetar onde quisermos tanto o </w:t>
+      </w:r>
+      <w:r>
+        <w:rPr>
+          <w:rFonts w:ascii="Consolas" w:hAnsi="Consolas" w:cs="Consolas"/>
+          <w:b/>
+          <w:color w:val="000000"/>
+          <w:sz w:val="19"/>
+          <w:szCs w:val="19"/>
+          <w:highlight w:val="yellow"/>
+        </w:rPr>
+        <w:t>contexto</w:t>
+      </w:r>
+      <w:r>
+        <w:rPr>
+          <w:rFonts w:ascii="Consolas" w:hAnsi="Consolas" w:cs="Consolas"/>
+          <w:color w:val="000000"/>
+          <w:sz w:val="19"/>
+          <w:szCs w:val="19"/>
+          <w:highlight w:val="yellow"/>
+        </w:rPr>
+        <w:t xml:space="preserve"> quanto o </w:t>
+      </w:r>
+      <w:r>
+        <w:rPr>
+          <w:rFonts w:ascii="Consolas" w:hAnsi="Consolas" w:cs="Consolas"/>
+          <w:b/>
+          <w:color w:val="000000"/>
+          <w:sz w:val="19"/>
+          <w:szCs w:val="19"/>
+          <w:highlight w:val="yellow"/>
+        </w:rPr>
+        <w:t>repositório</w:t>
+      </w:r>
+      <w:r>
+        <w:rPr>
+          <w:rFonts w:ascii="Consolas" w:hAnsi="Consolas" w:cs="Consolas"/>
+          <w:color w:val="000000"/>
+          <w:sz w:val="19"/>
+          <w:szCs w:val="19"/>
+          <w:highlight w:val="yellow"/>
+        </w:rPr>
+        <w:t>.</w:t>
+      </w:r>
+      <w:r>
+        <w:rPr>
+          <w:rFonts w:ascii="Consolas" w:hAnsi="Consolas" w:cs="Consolas"/>
+          <w:color w:val="000000"/>
+          <w:sz w:val="19"/>
+          <w:szCs w:val="19"/>
+        </w:rPr>
+        <w:t xml:space="preserve"> </w:t>
+      </w:r>
+    </w:p>
+    <w:p>
+      <w:pPr>
+        <w:autoSpaceDE w:val="0"/>
+        <w:autoSpaceDN w:val="0"/>
+        <w:adjustRightInd w:val="0"/>
+        <w:spacing w:after="0" w:line="240" w:lineRule="auto"/>
+      </w:pPr>
+    </w:p>
+    <w:p>
+      <w:pPr>
+        <w:rPr>
+          <w:b/>
+        </w:rPr>
+      </w:pPr>
+    </w:p>
+    <w:p>
+      <w:pPr>
+        <w:pStyle w:val="Ttulo2"/>
+        <w:rPr>
+          <w:rFonts w:ascii="Calibri" w:eastAsia="Calibri" w:hAnsi="Calibri" w:cs="Calibri"/>
+          <w:b/>
+          <w:bCs/>
+          <w:color w:val="2B3636"/>
+          <w:sz w:val="33"/>
+          <w:szCs w:val="33"/>
+        </w:rPr>
+      </w:pPr>
+      <w:r>
+        <w:rPr>
+          <w:rFonts w:ascii="Calibri" w:eastAsia="Calibri" w:hAnsi="Calibri" w:cs="Calibri"/>
+          <w:b/>
+          <w:bCs/>
+          <w:color w:val="2B3636"/>
+          <w:sz w:val="33"/>
+          <w:szCs w:val="33"/>
+        </w:rPr>
+        <w:t>4 - Mapeando as entidades em ViewModels com Automapper</w:t>
+      </w:r>
+    </w:p>
+    <w:p>
+      <w:pPr>
+        <w:autoSpaceDE w:val="0"/>
+        <w:autoSpaceDN w:val="0"/>
+        <w:adjustRightInd w:val="0"/>
+        <w:spacing w:after="0" w:line="240" w:lineRule="auto"/>
+      </w:pPr>
+      <w:r>
+        <w:t xml:space="preserve">4.1 – Criar a pasta </w:t>
+      </w:r>
+      <w:r>
+        <w:rPr>
+          <w:b/>
+        </w:rPr>
+        <w:t>ViewModels</w:t>
+      </w:r>
+      <w:r>
+        <w:rPr>
+          <w:b/>
+        </w:rPr>
+        <w:t xml:space="preserve"> </w:t>
+      </w:r>
+      <w:r>
+        <w:t>dentro do projeto APP.</w:t>
+      </w:r>
+    </w:p>
+    <w:p>
+      <w:pPr>
+        <w:autoSpaceDE w:val="0"/>
+        <w:autoSpaceDN w:val="0"/>
+        <w:adjustRightInd w:val="0"/>
+        <w:spacing w:after="0" w:line="240" w:lineRule="auto"/>
+      </w:pPr>
+      <w:r>
+        <w:rPr>
+          <w:noProof/>
+          <w:lang w:eastAsia="pt-BR"/>
+        </w:rPr>
+        <w:drawing>
+          <wp:inline distT="0" distB="0" distL="0" distR="0">
+            <wp:extent cx="2600325" cy="2077085"/>
+            <wp:effectExtent l="19050" t="0" r="9525" b="0"/>
+            <wp:docPr id="30" name="Imagem 13"/>
+            <wp:cNvGraphicFramePr>
+              <a:graphicFrameLocks xmlns:a="http://schemas.openxmlformats.org/drawingml/2006/main" noChangeAspect="1"/>
+            </wp:cNvGraphicFramePr>
+            <a:graphic xmlns:a="http://schemas.openxmlformats.org/drawingml/2006/main">
+              <a:graphicData uri="http://schemas.openxmlformats.org/drawingml/2006/picture">
+                <pic:pic xmlns:pic="http://schemas.openxmlformats.org/drawingml/2006/picture">
+                  <pic:nvPicPr>
+                    <pic:cNvPr id="0" name="Picture 13"/>
+                    <pic:cNvPicPr>
+                      <a:picLocks noChangeAspect="1" noChangeArrowheads="1"/>
+                    </pic:cNvPicPr>
+                  </pic:nvPicPr>
+                  <pic:blipFill>
+                    <a:blip r:embed="rId52" cstate="print"/>
+                    <a:srcRect/>
+                    <a:stretch>
+                      <a:fillRect/>
+                    </a:stretch>
+                  </pic:blipFill>
+                  <pic:spPr bwMode="auto">
+                    <a:xfrm>
+                      <a:off x="0" y="0"/>
+                      <a:ext cx="2600325" cy="2077085"/>
+                    </a:xfrm>
+                    <a:prstGeom prst="rect">
+                      <a:avLst/>
+                    </a:prstGeom>
+                    <a:noFill/>
+                    <a:ln w="9525">
+                      <a:noFill/>
+                      <a:miter lim="800000"/>
+                      <a:headEnd/>
+                      <a:tailEnd/>
+                    </a:ln>
+                  </pic:spPr>
+                </pic:pic>
+              </a:graphicData>
+            </a:graphic>
+          </wp:inline>
+        </w:drawing>
+      </w:r>
+    </w:p>
+    <w:p>
+      <w:pPr>
+        <w:autoSpaceDE w:val="0"/>
+        <w:autoSpaceDN w:val="0"/>
+        <w:adjustRightInd w:val="0"/>
+        <w:spacing w:after="0" w:line="240" w:lineRule="auto"/>
+      </w:pPr>
+      <w:r>
+        <w:t xml:space="preserve">4.2 – </w:t>
+      </w:r>
+      <w:r>
+        <w:t xml:space="preserve">Para mapear as </w:t>
+      </w:r>
+      <w:r>
+        <w:rPr>
+          <w:b/>
+        </w:rPr>
+        <w:t>ViewModels</w:t>
+      </w:r>
+      <w:r>
+        <w:t xml:space="preserve"> é necessário acrescentar na as classes </w:t>
+      </w:r>
+      <w:r>
+        <w:rPr>
+          <w:b/>
+          <w:color w:val="FF0000"/>
+        </w:rPr>
+        <w:t>Models...</w:t>
+      </w:r>
+      <w:r>
+        <w:rPr>
+          <w:b/>
+        </w:rPr>
+        <w:t>ViewModel</w:t>
+      </w:r>
+      <w:r>
+        <w:rPr>
+          <w:b/>
+        </w:rPr>
+        <w:t>.</w:t>
+      </w:r>
+    </w:p>
+    <w:p>
+      <w:pPr>
+        <w:autoSpaceDE w:val="0"/>
+        <w:autoSpaceDN w:val="0"/>
+        <w:adjustRightInd w:val="0"/>
+        <w:spacing w:after="0" w:line="240" w:lineRule="auto"/>
+        <w:rPr>
+          <w:b/>
+        </w:rPr>
+      </w:pPr>
+    </w:p>
+    <w:p>
+      <w:pPr>
+        <w:autoSpaceDE w:val="0"/>
+        <w:autoSpaceDN w:val="0"/>
+        <w:adjustRightInd w:val="0"/>
+        <w:spacing w:after="0" w:line="240" w:lineRule="auto"/>
+      </w:pPr>
+      <w:r>
+        <w:t xml:space="preserve">Depois devemos usar as devidas </w:t>
+      </w:r>
+      <w:r>
+        <w:rPr>
+          <w:b/>
+        </w:rPr>
+        <w:t>ComponentModel.DataAnnotations</w:t>
+      </w:r>
+      <w:r>
+        <w:t xml:space="preserve"> par cada situação especifica.</w:t>
+      </w:r>
+    </w:p>
+    <w:p>
+      <w:pPr>
+        <w:rPr>
+          <w:b/>
+          <w:color w:val="FF0000"/>
+        </w:rPr>
+      </w:pPr>
+      <w:r>
+        <w:rPr>
+          <w:b/>
+          <w:noProof/>
+          <w:color w:val="FF0000"/>
+          <w:lang w:eastAsia="pt-BR"/>
+        </w:rPr>
+        <w:lastRenderedPageBreak/>
+        <w:drawing>
+          <wp:inline distT="0" distB="0" distL="0" distR="0">
+            <wp:extent cx="5400040" cy="2284280"/>
+            <wp:effectExtent l="19050" t="0" r="0" b="0"/>
+            <wp:docPr id="33" name="Imagem 16"/>
+            <wp:cNvGraphicFramePr>
+              <a:graphicFrameLocks xmlns:a="http://schemas.openxmlformats.org/drawingml/2006/main" noChangeAspect="1"/>
+            </wp:cNvGraphicFramePr>
+            <a:graphic xmlns:a="http://schemas.openxmlformats.org/drawingml/2006/main">
+              <a:graphicData uri="http://schemas.openxmlformats.org/drawingml/2006/picture">
+                <pic:pic xmlns:pic="http://schemas.openxmlformats.org/drawingml/2006/picture">
+                  <pic:nvPicPr>
+                    <pic:cNvPr id="0" name="Picture 16"/>
+                    <pic:cNvPicPr>
+                      <a:picLocks noChangeAspect="1" noChangeArrowheads="1"/>
+                    </pic:cNvPicPr>
+                  </pic:nvPicPr>
+                  <pic:blipFill>
+                    <a:blip r:embed="rId53" cstate="print"/>
+                    <a:srcRect/>
+                    <a:stretch>
+                      <a:fillRect/>
+                    </a:stretch>
+                  </pic:blipFill>
+                  <pic:spPr bwMode="auto">
+                    <a:xfrm>
+                      <a:off x="0" y="0"/>
+                      <a:ext cx="5400040" cy="2284280"/>
+                    </a:xfrm>
+                    <a:prstGeom prst="rect">
+                      <a:avLst/>
+                    </a:prstGeom>
+                    <a:noFill/>
+                    <a:ln w="9525">
+                      <a:noFill/>
+                      <a:miter lim="800000"/>
+                      <a:headEnd/>
+                      <a:tailEnd/>
+                    </a:ln>
+                  </pic:spPr>
+                </pic:pic>
+              </a:graphicData>
+            </a:graphic>
+          </wp:inline>
+        </w:drawing>
+      </w:r>
+    </w:p>
+    <w:p>
+      <w:pPr>
+        <w:rPr>
+          <w:b/>
+          <w:color w:val="FF0000"/>
+        </w:rPr>
+      </w:pPr>
+      <w:r>
+        <w:rPr>
+          <w:b/>
+          <w:color w:val="000000" w:themeColor="text1"/>
+        </w:rPr>
+        <w:t>4.3 –</w:t>
+      </w:r>
+      <w:r>
+        <w:rPr>
+          <w:b/>
+          <w:color w:val="FF0000"/>
+        </w:rPr>
+        <w:t xml:space="preserve"> </w:t>
+      </w:r>
+      <w:r>
+        <w:t xml:space="preserve">Instalar o automapper via comando na solução </w:t>
+      </w:r>
+      <w:r>
+        <w:rPr>
+          <w:b/>
+        </w:rPr>
+        <w:t>App</w:t>
+      </w:r>
+    </w:p>
+    <w:p>
+      <w:pPr>
+        <w:autoSpaceDE w:val="0"/>
+        <w:autoSpaceDN w:val="0"/>
+        <w:adjustRightInd w:val="0"/>
+        <w:spacing w:after="0" w:line="240" w:lineRule="auto"/>
+        <w:ind w:left="708"/>
+      </w:pPr>
+      <w:r>
+        <w:rPr>
+          <w:b/>
+        </w:rPr>
+        <w:t>PM&gt;</w:t>
+      </w:r>
+      <w:r>
+        <w:t xml:space="preserve"> Install-Package automapper</w:t>
+      </w:r>
+    </w:p>
+    <w:p>
+      <w:pPr>
+        <w:autoSpaceDE w:val="0"/>
+        <w:autoSpaceDN w:val="0"/>
+        <w:adjustRightInd w:val="0"/>
+        <w:spacing w:after="0" w:line="240" w:lineRule="auto"/>
+        <w:ind w:left="708"/>
+      </w:pPr>
+      <w:r>
+        <w:t>Ou</w:t>
+      </w:r>
+    </w:p>
+    <w:p>
+      <w:pPr>
+        <w:autoSpaceDE w:val="0"/>
+        <w:autoSpaceDN w:val="0"/>
+        <w:adjustRightInd w:val="0"/>
+        <w:spacing w:after="0" w:line="240" w:lineRule="auto"/>
+        <w:ind w:left="708"/>
+      </w:pPr>
+      <w:r>
+        <w:rPr>
+          <w:b/>
+        </w:rPr>
+        <w:t>PM&gt;</w:t>
+      </w:r>
+      <w:r>
+        <w:t xml:space="preserve"> Install-Package automapper.extensions.microsoft.dependencyinjection</w:t>
+      </w:r>
+    </w:p>
+    <w:p>
+      <w:pPr>
+        <w:rPr>
+          <w:b/>
+          <w:color w:val="FF0000"/>
+        </w:rPr>
+      </w:pPr>
+      <w:r>
+        <w:rPr>
+          <w:b/>
+          <w:noProof/>
+          <w:color w:val="FF0000"/>
+          <w:lang w:eastAsia="pt-BR"/>
+        </w:rPr>
+        <w:drawing>
+          <wp:inline distT="0" distB="0" distL="0" distR="0">
+            <wp:extent cx="5400040" cy="2732248"/>
+            <wp:effectExtent l="19050" t="0" r="0" b="0"/>
+            <wp:docPr id="34" name="Imagem 19"/>
+            <wp:cNvGraphicFramePr>
+              <a:graphicFrameLocks xmlns:a="http://schemas.openxmlformats.org/drawingml/2006/main" noChangeAspect="1"/>
+            </wp:cNvGraphicFramePr>
+            <a:graphic xmlns:a="http://schemas.openxmlformats.org/drawingml/2006/main">
+              <a:graphicData uri="http://schemas.openxmlformats.org/drawingml/2006/picture">
+                <pic:pic xmlns:pic="http://schemas.openxmlformats.org/drawingml/2006/picture">
+                  <pic:nvPicPr>
+                    <pic:cNvPr id="0" name="Picture 19"/>
+                    <pic:cNvPicPr>
+                      <a:picLocks noChangeAspect="1" noChangeArrowheads="1"/>
+                    </pic:cNvPicPr>
+                  </pic:nvPicPr>
+                  <pic:blipFill>
+                    <a:blip r:embed="rId54" cstate="print"/>
+                    <a:srcRect/>
+                    <a:stretch>
+                      <a:fillRect/>
+                    </a:stretch>
+                  </pic:blipFill>
+                  <pic:spPr bwMode="auto">
+                    <a:xfrm>
+                      <a:off x="0" y="0"/>
+                      <a:ext cx="5400040" cy="2732248"/>
+                    </a:xfrm>
+                    <a:prstGeom prst="rect">
+                      <a:avLst/>
+                    </a:prstGeom>
+                    <a:noFill/>
+                    <a:ln w="9525">
+                      <a:noFill/>
+                      <a:miter lim="800000"/>
+                      <a:headEnd/>
+                      <a:tailEnd/>
+                    </a:ln>
+                  </pic:spPr>
+                </pic:pic>
+              </a:graphicData>
+            </a:graphic>
+          </wp:inline>
+        </w:drawing>
+      </w:r>
+    </w:p>
+    <w:p>
+      <w:pPr>
+        <w:autoSpaceDE w:val="0"/>
+        <w:autoSpaceDN w:val="0"/>
+        <w:adjustRightInd w:val="0"/>
+        <w:spacing w:after="0" w:line="240" w:lineRule="auto"/>
+      </w:pPr>
+      <w:r>
+        <w:t xml:space="preserve">4.4 – Realizar na </w:t>
+      </w:r>
+      <w:r>
+        <w:rPr>
+          <w:b/>
+        </w:rPr>
+        <w:t>Program.cs</w:t>
+      </w:r>
+      <w:r>
+        <w:t>.</w:t>
+      </w:r>
+    </w:p>
+    <w:p>
+      <w:pPr>
+        <w:autoSpaceDE w:val="0"/>
+        <w:autoSpaceDN w:val="0"/>
+        <w:adjustRightInd w:val="0"/>
+        <w:spacing w:after="0" w:line="240" w:lineRule="auto"/>
+        <w:rPr>
+          <w:rFonts w:ascii="Consolas" w:hAnsi="Consolas" w:cs="Consolas"/>
+          <w:color w:val="000000"/>
+          <w:sz w:val="19"/>
+          <w:szCs w:val="19"/>
+        </w:rPr>
+      </w:pPr>
+      <w:r>
+        <w:rPr>
+          <w:rFonts w:ascii="Consolas" w:hAnsi="Consolas" w:cs="Consolas"/>
+          <w:noProof/>
+          <w:color w:val="000000"/>
+          <w:sz w:val="19"/>
+          <w:szCs w:val="19"/>
+          <w:lang w:eastAsia="pt-BR"/>
+        </w:rPr>
+        <w:lastRenderedPageBreak/>
+        <w:drawing>
+          <wp:inline distT="0" distB="0" distL="0" distR="0">
+            <wp:extent cx="5400040" cy="3447397"/>
+            <wp:effectExtent l="19050" t="0" r="0" b="0"/>
+            <wp:docPr id="36" name="Imagem 22"/>
+            <wp:cNvGraphicFramePr>
+              <a:graphicFrameLocks xmlns:a="http://schemas.openxmlformats.org/drawingml/2006/main" noChangeAspect="1"/>
+            </wp:cNvGraphicFramePr>
+            <a:graphic xmlns:a="http://schemas.openxmlformats.org/drawingml/2006/main">
+              <a:graphicData uri="http://schemas.openxmlformats.org/drawingml/2006/picture">
+                <pic:pic xmlns:pic="http://schemas.openxmlformats.org/drawingml/2006/picture">
+                  <pic:nvPicPr>
+                    <pic:cNvPr id="0" name="Picture 22"/>
+                    <pic:cNvPicPr>
+                      <a:picLocks noChangeAspect="1" noChangeArrowheads="1"/>
+                    </pic:cNvPicPr>
+                  </pic:nvPicPr>
+                  <pic:blipFill>
+                    <a:blip r:embed="rId55" cstate="print"/>
+                    <a:srcRect/>
+                    <a:stretch>
+                      <a:fillRect/>
+                    </a:stretch>
+                  </pic:blipFill>
+                  <pic:spPr bwMode="auto">
+                    <a:xfrm>
+                      <a:off x="0" y="0"/>
+                      <a:ext cx="5400040" cy="3447397"/>
+                    </a:xfrm>
+                    <a:prstGeom prst="rect">
+                      <a:avLst/>
+                    </a:prstGeom>
+                    <a:noFill/>
+                    <a:ln w="9525">
+                      <a:noFill/>
+                      <a:miter lim="800000"/>
+                      <a:headEnd/>
+                      <a:tailEnd/>
+                    </a:ln>
+                  </pic:spPr>
+                </pic:pic>
+              </a:graphicData>
+            </a:graphic>
+          </wp:inline>
+        </w:drawing>
+      </w:r>
+    </w:p>
+    <w:p>
+      <w:pPr>
+        <w:autoSpaceDE w:val="0"/>
+        <w:autoSpaceDN w:val="0"/>
+        <w:adjustRightInd w:val="0"/>
+        <w:spacing w:after="0" w:line="240" w:lineRule="auto"/>
+      </w:pPr>
+    </w:p>
+    <w:p>
+      <w:pPr>
+        <w:autoSpaceDE w:val="0"/>
+        <w:autoSpaceDN w:val="0"/>
+        <w:adjustRightInd w:val="0"/>
+        <w:spacing w:after="0" w:line="240" w:lineRule="auto"/>
+        <w:rPr>
+          <w:rFonts w:ascii="Consolas" w:hAnsi="Consolas" w:cs="Consolas"/>
+          <w:color w:val="2B91AF"/>
+          <w:sz w:val="19"/>
+          <w:szCs w:val="19"/>
+        </w:rPr>
+      </w:pPr>
+      <w:r>
+        <w:t xml:space="preserve">4.5 – Dentro da pasta </w:t>
+      </w:r>
+      <w:r>
+        <w:rPr>
+          <w:b/>
+        </w:rPr>
+        <w:t xml:space="preserve">Configuration </w:t>
+      </w:r>
+      <w:r>
+        <w:t>criar a classe</w:t>
+      </w:r>
+      <w:r>
+        <w:rPr>
+          <w:b/>
+        </w:rPr>
+        <w:t xml:space="preserve"> </w:t>
+      </w:r>
+      <w:r>
+        <w:rPr>
+          <w:rFonts w:ascii="Consolas" w:hAnsi="Consolas" w:cs="Consolas"/>
+          <w:color w:val="2B91AF"/>
+          <w:sz w:val="19"/>
+          <w:szCs w:val="19"/>
+        </w:rPr>
+        <w:t>AutoMapperConfig</w:t>
+      </w:r>
+    </w:p>
+    <w:p>
+      <w:pPr>
+        <w:rPr>
+          <w:b/>
+          <w:color w:val="FF0000"/>
+        </w:rPr>
+      </w:pPr>
+      <w:r>
+        <w:rPr>
+          <w:b/>
+          <w:noProof/>
+          <w:color w:val="FF0000"/>
+          <w:lang w:eastAsia="pt-BR"/>
+        </w:rPr>
+        <w:drawing>
+          <wp:inline distT="0" distB="0" distL="0" distR="0">
+            <wp:extent cx="5400040" cy="1817741"/>
+            <wp:effectExtent l="19050" t="0" r="0" b="0"/>
+            <wp:docPr id="37" name="Imagem 25"/>
+            <wp:cNvGraphicFramePr>
+              <a:graphicFrameLocks xmlns:a="http://schemas.openxmlformats.org/drawingml/2006/main" noChangeAspect="1"/>
+            </wp:cNvGraphicFramePr>
+            <a:graphic xmlns:a="http://schemas.openxmlformats.org/drawingml/2006/main">
+              <a:graphicData uri="http://schemas.openxmlformats.org/drawingml/2006/picture">
+                <pic:pic xmlns:pic="http://schemas.openxmlformats.org/drawingml/2006/picture">
+                  <pic:nvPicPr>
+                    <pic:cNvPr id="0" name="Picture 25"/>
+                    <pic:cNvPicPr>
+                      <a:picLocks noChangeAspect="1" noChangeArrowheads="1"/>
+                    </pic:cNvPicPr>
+                  </pic:nvPicPr>
+                  <pic:blipFill>
+                    <a:blip r:embed="rId56" cstate="print"/>
+                    <a:srcRect/>
+                    <a:stretch>
+                      <a:fillRect/>
+                    </a:stretch>
+                  </pic:blipFill>
+                  <pic:spPr bwMode="auto">
+                    <a:xfrm>
+                      <a:off x="0" y="0"/>
+                      <a:ext cx="5400040" cy="1817741"/>
+                    </a:xfrm>
+                    <a:prstGeom prst="rect">
+                      <a:avLst/>
+                    </a:prstGeom>
+                    <a:noFill/>
+                    <a:ln w="9525">
+                      <a:noFill/>
+                      <a:miter lim="800000"/>
+                      <a:headEnd/>
+                      <a:tailEnd/>
+                    </a:ln>
+                  </pic:spPr>
+                </pic:pic>
+              </a:graphicData>
+            </a:graphic>
+          </wp:inline>
+        </w:drawing>
+      </w:r>
+    </w:p>
+    <w:p>
+      <w:pPr>
+        <w:rPr>
+          <w:b/>
+          <w:color w:val="FF0000"/>
+        </w:rPr>
+      </w:pPr>
+    </w:p>
     <w:sectPr>
       <w:pgSz w:w="11906" w:h="16838"/>
       <w:pgMar w:top="1417" w:right="1701" w:bottom="1417" w:left="1701" w:header="708" w:footer="708" w:gutter="0"/>
@@ -3446,6 +5723,119 @@
 <file path=word/numbering.xml><?xml version="1.0" encoding="utf-8"?>
 <w:numbering xmlns:ve="http://schemas.openxmlformats.org/markup-compatibility/2006" xmlns:o="urn:schemas-microsoft-com:office:office" xmlns:r="http://schemas.openxmlformats.org/officeDocument/2006/relationships" xmlns:m="http://schemas.openxmlformats.org/officeDocument/2006/math" xmlns:v="urn:schemas-microsoft-com:vml" xmlns:wp="http://schemas.openxmlformats.org/drawingml/2006/wordprocessingDrawing" xmlns:w10="urn:schemas-microsoft-com:office:word" xmlns:w="http://schemas.openxmlformats.org/wordprocessingml/2006/main" xmlns:wne="http://schemas.microsoft.com/office/word/2006/wordml">
   <w:abstractNum w:abstractNumId="0">
+    <w:nsid w:val="5BAD42C5"/>
+    <w:multiLevelType w:val="hybridMultilevel"/>
+    <w:tmpl w:val="A8C045E4"/>
+    <w:lvl w:ilvl="0" w:tplc="0416000D">
+      <w:start w:val="1"/>
+      <w:numFmt w:val="bullet"/>
+      <w:lvlText w:val=""/>
+      <w:lvlJc w:val="left"/>
+      <w:pPr>
+        <w:ind w:left="1080" w:hanging="360"/>
+      </w:pPr>
+      <w:rPr>
+        <w:rFonts w:ascii="Wingdings" w:hAnsi="Wingdings" w:hint="default"/>
+      </w:rPr>
+    </w:lvl>
+    <w:lvl w:ilvl="1" w:tplc="04160003" w:tentative="1">
+      <w:start w:val="1"/>
+      <w:numFmt w:val="bullet"/>
+      <w:lvlText w:val="o"/>
+      <w:lvlJc w:val="left"/>
+      <w:pPr>
+        <w:ind w:left="1800" w:hanging="360"/>
+      </w:pPr>
+      <w:rPr>
+        <w:rFonts w:ascii="Courier New" w:hAnsi="Courier New" w:cs="Courier New" w:hint="default"/>
+      </w:rPr>
+    </w:lvl>
+    <w:lvl w:ilvl="2" w:tplc="04160005" w:tentative="1">
+      <w:start w:val="1"/>
+      <w:numFmt w:val="bullet"/>
+      <w:lvlText w:val=""/>
+      <w:lvlJc w:val="left"/>
+      <w:pPr>
+        <w:ind w:left="2520" w:hanging="360"/>
+      </w:pPr>
+      <w:rPr>
+        <w:rFonts w:ascii="Wingdings" w:hAnsi="Wingdings" w:hint="default"/>
+      </w:rPr>
+    </w:lvl>
+    <w:lvl w:ilvl="3" w:tplc="04160001" w:tentative="1">
+      <w:start w:val="1"/>
+      <w:numFmt w:val="bullet"/>
+      <w:lvlText w:val=""/>
+      <w:lvlJc w:val="left"/>
+      <w:pPr>
+        <w:ind w:left="3240" w:hanging="360"/>
+      </w:pPr>
+      <w:rPr>
+        <w:rFonts w:ascii="Symbol" w:hAnsi="Symbol" w:hint="default"/>
+      </w:rPr>
+    </w:lvl>
+    <w:lvl w:ilvl="4" w:tplc="04160003" w:tentative="1">
+      <w:start w:val="1"/>
+      <w:numFmt w:val="bullet"/>
+      <w:lvlText w:val="o"/>
+      <w:lvlJc w:val="left"/>
+      <w:pPr>
+        <w:ind w:left="3960" w:hanging="360"/>
+      </w:pPr>
+      <w:rPr>
+        <w:rFonts w:ascii="Courier New" w:hAnsi="Courier New" w:cs="Courier New" w:hint="default"/>
+      </w:rPr>
+    </w:lvl>
+    <w:lvl w:ilvl="5" w:tplc="04160005" w:tentative="1">
+      <w:start w:val="1"/>
+      <w:numFmt w:val="bullet"/>
+      <w:lvlText w:val=""/>
+      <w:lvlJc w:val="left"/>
+      <w:pPr>
+        <w:ind w:left="4680" w:hanging="360"/>
+      </w:pPr>
+      <w:rPr>
+        <w:rFonts w:ascii="Wingdings" w:hAnsi="Wingdings" w:hint="default"/>
+      </w:rPr>
+    </w:lvl>
+    <w:lvl w:ilvl="6" w:tplc="04160001" w:tentative="1">
+      <w:start w:val="1"/>
+      <w:numFmt w:val="bullet"/>
+      <w:lvlText w:val=""/>
+      <w:lvlJc w:val="left"/>
+      <w:pPr>
+        <w:ind w:left="5400" w:hanging="360"/>
+      </w:pPr>
+      <w:rPr>
+        <w:rFonts w:ascii="Symbol" w:hAnsi="Symbol" w:hint="default"/>
+      </w:rPr>
+    </w:lvl>
+    <w:lvl w:ilvl="7" w:tplc="04160003" w:tentative="1">
+      <w:start w:val="1"/>
+      <w:numFmt w:val="bullet"/>
+      <w:lvlText w:val="o"/>
+      <w:lvlJc w:val="left"/>
+      <w:pPr>
+        <w:ind w:left="6120" w:hanging="360"/>
+      </w:pPr>
+      <w:rPr>
+        <w:rFonts w:ascii="Courier New" w:hAnsi="Courier New" w:cs="Courier New" w:hint="default"/>
+      </w:rPr>
+    </w:lvl>
+    <w:lvl w:ilvl="8" w:tplc="04160005" w:tentative="1">
+      <w:start w:val="1"/>
+      <w:numFmt w:val="bullet"/>
+      <w:lvlText w:val=""/>
+      <w:lvlJc w:val="left"/>
+      <w:pPr>
+        <w:ind w:left="6840" w:hanging="360"/>
+      </w:pPr>
+      <w:rPr>
+        <w:rFonts w:ascii="Wingdings" w:hAnsi="Wingdings" w:hint="default"/>
+      </w:rPr>
+    </w:lvl>
+  </w:abstractNum>
+  <w:abstractNum w:abstractNumId="1">
     <w:nsid w:val="6092112E"/>
     <w:multiLevelType w:val="multilevel"/>
     <w:tmpl w:val="791A38D4"/>
@@ -3558,7 +5948,126 @@
       </w:rPr>
     </w:lvl>
   </w:abstractNum>
+  <w:abstractNum w:abstractNumId="2">
+    <w:nsid w:val="69367965"/>
+    <w:multiLevelType w:val="multilevel"/>
+    <w:tmpl w:val="DD8CF80E"/>
+    <w:lvl w:ilvl="0">
+      <w:start w:val="1"/>
+      <w:numFmt w:val="decimal"/>
+      <w:lvlText w:val="%1."/>
+      <w:lvlJc w:val="left"/>
+      <w:pPr>
+        <w:ind w:left="360" w:hanging="360"/>
+      </w:pPr>
+      <w:rPr>
+        <w:rFonts w:hint="default"/>
+      </w:rPr>
+    </w:lvl>
+    <w:lvl w:ilvl="1">
+      <w:start w:val="1"/>
+      <w:numFmt w:val="decimal"/>
+      <w:lvlText w:val="%1.%2."/>
+      <w:lvlJc w:val="left"/>
+      <w:pPr>
+        <w:ind w:left="360" w:hanging="360"/>
+      </w:pPr>
+      <w:rPr>
+        <w:rFonts w:hint="default"/>
+      </w:rPr>
+    </w:lvl>
+    <w:lvl w:ilvl="2">
+      <w:start w:val="1"/>
+      <w:numFmt w:val="decimal"/>
+      <w:lvlText w:val="%1.%2.%3."/>
+      <w:lvlJc w:val="left"/>
+      <w:pPr>
+        <w:ind w:left="720" w:hanging="720"/>
+      </w:pPr>
+      <w:rPr>
+        <w:rFonts w:hint="default"/>
+      </w:rPr>
+    </w:lvl>
+    <w:lvl w:ilvl="3">
+      <w:start w:val="1"/>
+      <w:numFmt w:val="decimal"/>
+      <w:lvlText w:val="%1.%2.%3.%4."/>
+      <w:lvlJc w:val="left"/>
+      <w:pPr>
+        <w:ind w:left="720" w:hanging="720"/>
+      </w:pPr>
+      <w:rPr>
+        <w:rFonts w:hint="default"/>
+      </w:rPr>
+    </w:lvl>
+    <w:lvl w:ilvl="4">
+      <w:start w:val="1"/>
+      <w:numFmt w:val="decimal"/>
+      <w:lvlText w:val="%1.%2.%3.%4.%5."/>
+      <w:lvlJc w:val="left"/>
+      <w:pPr>
+        <w:ind w:left="1080" w:hanging="1080"/>
+      </w:pPr>
+      <w:rPr>
+        <w:rFonts w:hint="default"/>
+      </w:rPr>
+    </w:lvl>
+    <w:lvl w:ilvl="5">
+      <w:start w:val="1"/>
+      <w:numFmt w:val="decimal"/>
+      <w:lvlText w:val="%1.%2.%3.%4.%5.%6."/>
+      <w:lvlJc w:val="left"/>
+      <w:pPr>
+        <w:ind w:left="1080" w:hanging="1080"/>
+      </w:pPr>
+      <w:rPr>
+        <w:rFonts w:hint="default"/>
+      </w:rPr>
+    </w:lvl>
+    <w:lvl w:ilvl="6">
+      <w:start w:val="1"/>
+      <w:numFmt w:val="decimal"/>
+      <w:lvlText w:val="%1.%2.%3.%4.%5.%6.%7."/>
+      <w:lvlJc w:val="left"/>
+      <w:pPr>
+        <w:ind w:left="1440" w:hanging="1440"/>
+      </w:pPr>
+      <w:rPr>
+        <w:rFonts w:hint="default"/>
+      </w:rPr>
+    </w:lvl>
+    <w:lvl w:ilvl="7">
+      <w:start w:val="1"/>
+      <w:numFmt w:val="decimal"/>
+      <w:lvlText w:val="%1.%2.%3.%4.%5.%6.%7.%8."/>
+      <w:lvlJc w:val="left"/>
+      <w:pPr>
+        <w:ind w:left="1440" w:hanging="1440"/>
+      </w:pPr>
+      <w:rPr>
+        <w:rFonts w:hint="default"/>
+      </w:rPr>
+    </w:lvl>
+    <w:lvl w:ilvl="8">
+      <w:start w:val="1"/>
+      <w:numFmt w:val="decimal"/>
+      <w:lvlText w:val="%1.%2.%3.%4.%5.%6.%7.%8.%9."/>
+      <w:lvlJc w:val="left"/>
+      <w:pPr>
+        <w:ind w:left="1800" w:hanging="1800"/>
+      </w:pPr>
+      <w:rPr>
+        <w:rFonts w:hint="default"/>
+      </w:rPr>
+    </w:lvl>
+  </w:abstractNum>
   <w:num w:numId="1">
+    <w:abstractNumId w:val="1"/>
+  </w:num>
+  <w:num w:numId="2">
+    <w:abstractNumId w:val="2"/>
+  </w:num>
+  <w:num w:numId="3">
     <w:abstractNumId w:val="0"/>
   </w:num>
 </w:numbering>

</xml_diff>

<commit_message>
Criacao as validacoes das Models.Services  e criacao do notificador de erros
</commit_message>
<xml_diff>
--- a/CriacaoAppClassificados.docx
+++ b/CriacaoAppClassificados.docx
@@ -2274,9 +2274,9 @@
         <w:lastRenderedPageBreak/>
         <w:drawing>
           <wp:inline distT="0" distB="0" distL="0" distR="0">
-            <wp:extent cx="5400040" cy="4543658"/>
+            <wp:extent cx="5400040" cy="3874015"/>
             <wp:effectExtent l="19050" t="0" r="0" b="0"/>
-            <wp:docPr id="83" name="Imagem 83"/>
+            <wp:docPr id="28" name="Imagem 7"/>
             <wp:cNvGraphicFramePr>
               <a:graphicFrameLocks xmlns:a="http://schemas.openxmlformats.org/drawingml/2006/main" noChangeAspect="1"/>
             </wp:cNvGraphicFramePr>
@@ -2284,7 +2284,7 @@
               <a:graphicData uri="http://schemas.openxmlformats.org/drawingml/2006/picture">
                 <pic:pic xmlns:pic="http://schemas.openxmlformats.org/drawingml/2006/picture">
                   <pic:nvPicPr>
-                    <pic:cNvPr id="0" name="Picture 83"/>
+                    <pic:cNvPr id="0" name="Picture 7"/>
                     <pic:cNvPicPr>
                       <a:picLocks noChangeAspect="1" noChangeArrowheads="1"/>
                     </pic:cNvPicPr>
@@ -2299,7 +2299,7 @@
                   <pic:spPr bwMode="auto">
                     <a:xfrm>
                       <a:off x="0" y="0"/>
-                      <a:ext cx="5400040" cy="4543658"/>
+                      <a:ext cx="5400040" cy="3874015"/>
                     </a:xfrm>
                     <a:prstGeom prst="rect">
                       <a:avLst/>
@@ -2317,6 +2317,43 @@
             </a:graphic>
           </wp:inline>
         </w:drawing>
+      </w:r>
+      <w:r>
+        <w:rPr>
+          <w:highlight w:val="yellow"/>
+        </w:rPr>
+        <w:t>Nas versõe</w:t>
+      </w:r>
+      <w:r>
+        <w:rPr>
+          <w:highlight w:val="yellow"/>
+        </w:rPr>
+        <w:t>s 2.0 e 3.0 não era necessario</w:t>
+      </w:r>
+      <w:r>
+        <w:rPr>
+          <w:highlight w:val="yellow"/>
+        </w:rPr>
+        <w:t xml:space="preserve"> ad</w:t>
+      </w:r>
+      <w:r>
+        <w:rPr>
+          <w:highlight w:val="yellow"/>
+        </w:rPr>
+        <w:t>cionar os</w:t>
+      </w:r>
+      <w:r>
+        <w:rPr>
+          <w:b/>
+          <w:highlight w:val="yellow"/>
+        </w:rPr>
+        <w:t xml:space="preserve"> ChangeTracker</w:t>
+      </w:r>
+      <w:r>
+        <w:rPr>
+          <w:highlight w:val="yellow"/>
+        </w:rPr>
+        <w:t>.</w:t>
       </w:r>
     </w:p>
     <w:p>
@@ -2453,6 +2490,7 @@
           <w:noProof/>
           <w:lang w:eastAsia="pt-BR"/>
         </w:rPr>
+        <w:lastRenderedPageBreak/>
         <w:drawing>
           <wp:inline distT="0" distB="0" distL="0" distR="0">
             <wp:extent cx="4979363" cy="1571153"/>
@@ -3066,7 +3104,6 @@
         </w:rPr>
       </w:pPr>
       <w:r>
-        <w:lastRenderedPageBreak/>
         <w:t xml:space="preserve">2.12 – </w:t>
       </w:r>
       <w:r>
@@ -3092,6 +3129,7 @@
           <w:noProof/>
           <w:lang w:eastAsia="pt-BR"/>
         </w:rPr>
+        <w:lastRenderedPageBreak/>
         <w:drawing>
           <wp:inline distT="0" distB="0" distL="0" distR="0">
             <wp:extent cx="5400040" cy="722165"/>
@@ -4715,6 +4753,9 @@
     </w:p>
     <w:p>
       <w:r>
+        <w:rPr>
+          <w:highlight w:val="yellow"/>
+        </w:rPr>
         <w:t>É obrigatório implementar todos os métodos desses contratos (</w:t>
       </w:r>
       <w:r>
@@ -4723,6 +4764,7 @@
           <w:color w:val="000000"/>
           <w:sz w:val="19"/>
           <w:szCs w:val="19"/>
+          <w:highlight w:val="yellow"/>
         </w:rPr>
         <w:t>I</w:t>
       </w:r>
@@ -4730,27 +4772,66 @@
         <w:rPr>
           <w:b/>
           <w:color w:val="FF0000"/>
-        </w:rPr>
-        <w:t>M</w:t>
+          <w:highlight w:val="yellow"/>
+        </w:rPr>
+        <w:t>Models</w:t>
+      </w:r>
+      <w:r>
+        <w:rPr>
+          <w:rFonts w:ascii="Consolas" w:hAnsi="Consolas" w:cs="Consolas"/>
+          <w:color w:val="000000"/>
+          <w:sz w:val="19"/>
+          <w:szCs w:val="19"/>
+          <w:highlight w:val="yellow"/>
+        </w:rPr>
+        <w:t>Repository</w:t>
+      </w:r>
+      <w:r>
+        <w:rPr>
+          <w:highlight w:val="yellow"/>
+        </w:rPr>
+        <w:t xml:space="preserve">), mas usamos as </w:t>
+      </w:r>
+      <w:r>
+        <w:rPr>
+          <w:b/>
+          <w:highlight w:val="yellow"/>
+        </w:rPr>
+        <w:t>Repository</w:t>
+      </w:r>
+      <w:r>
+        <w:rPr>
+          <w:highlight w:val="yellow"/>
+        </w:rPr>
+        <w:t xml:space="preserve"> apenas para utilizar os metodos de consulta (</w:t>
       </w:r>
       <w:r>
         <w:rPr>
           <w:b/>
           <w:color w:val="FF0000"/>
-        </w:rPr>
-        <w:t>odels</w:t>
-      </w:r>
-      <w:r>
-        <w:rPr>
-          <w:rFonts w:ascii="Consolas" w:hAnsi="Consolas" w:cs="Consolas"/>
-          <w:color w:val="000000"/>
-          <w:sz w:val="19"/>
-          <w:szCs w:val="19"/>
-        </w:rPr>
-        <w:t>Repository</w:t>
-      </w:r>
-      <w:r>
-        <w:t>):</w:t>
+          <w:highlight w:val="yellow"/>
+        </w:rPr>
+        <w:t>BuscarTodos</w:t>
+      </w:r>
+      <w:r>
+        <w:rPr>
+          <w:highlight w:val="yellow"/>
+        </w:rPr>
+        <w:t xml:space="preserve">, </w:t>
+      </w:r>
+      <w:r>
+        <w:rPr>
+          <w:b/>
+          <w:color w:val="FF0000"/>
+          <w:highlight w:val="yellow"/>
+        </w:rPr>
+        <w:t>BuscarID</w:t>
+      </w:r>
+      <w:r>
+        <w:rPr>
+          <w:highlight w:val="yellow"/>
+        </w:rPr>
+        <w:t>)</w:t>
       </w:r>
     </w:p>
     <w:p>
@@ -4819,53 +4900,214 @@
       </w:r>
     </w:p>
     <w:p>
-      <w:r>
-        <w:t xml:space="preserve">3.5 – </w:t>
-      </w:r>
-      <w:r>
-        <w:t>C</w:t>
-      </w:r>
-      <w:r>
-        <w:rPr>
-          <w:rFonts w:ascii="Consolas" w:hAnsi="Consolas" w:cs="Consolas"/>
-          <w:color w:val="000000"/>
-          <w:sz w:val="19"/>
-          <w:szCs w:val="19"/>
-        </w:rPr>
-        <w:t xml:space="preserve">riar a classe responsavel pela </w:t>
-      </w:r>
-      <w:r>
-        <w:rPr>
-          <w:b/>
-        </w:rPr>
-        <w:t>resolução da injeção de dependência</w:t>
-      </w:r>
-      <w:r>
-        <w:rPr>
-          <w:b/>
+      <w:pPr>
+        <w:rPr>
+          <w:rFonts w:ascii="Consolas" w:hAnsi="Consolas" w:cs="Consolas"/>
+          <w:color w:val="000000"/>
+          <w:sz w:val="19"/>
+          <w:szCs w:val="19"/>
+        </w:rPr>
+      </w:pPr>
+      <w:r>
+        <w:t xml:space="preserve">3.5 – Implementar as Interfaces </w:t>
+      </w:r>
+      <w:r>
+        <w:rPr>
+          <w:b/>
+          <w:color w:val="FF0000"/>
+        </w:rPr>
+        <w:t>Models</w:t>
+      </w:r>
+      <w:r>
+        <w:rPr>
+          <w:b/>
+        </w:rPr>
+        <w:t>Services</w:t>
+      </w:r>
+      <w:r>
+        <w:t xml:space="preserve"> </w:t>
+      </w:r>
+      <w:r>
+        <w:t xml:space="preserve">na </w:t>
+      </w:r>
+      <w:r>
+        <w:rPr>
+          <w:rFonts w:ascii="Consolas" w:hAnsi="Consolas" w:cs="Consolas"/>
+          <w:color w:val="000000"/>
+          <w:sz w:val="19"/>
+          <w:szCs w:val="19"/>
+        </w:rPr>
+        <w:t>Data.</w:t>
+      </w:r>
+      <w:r>
+        <w:rPr>
+          <w:rFonts w:ascii="Consolas" w:hAnsi="Consolas" w:cs="Consolas"/>
+          <w:color w:val="000000"/>
+          <w:sz w:val="19"/>
+          <w:szCs w:val="19"/>
+        </w:rPr>
+        <w:t>Services</w:t>
+      </w:r>
+      <w:r>
+        <w:rPr>
+          <w:rFonts w:ascii="Consolas" w:hAnsi="Consolas" w:cs="Consolas"/>
+          <w:color w:val="000000"/>
+          <w:sz w:val="19"/>
+          <w:szCs w:val="19"/>
+        </w:rPr>
+        <w:t xml:space="preserve"> </w:t>
+      </w:r>
+    </w:p>
+    <w:p>
+      <w:pPr>
+        <w:rPr>
+          <w:rFonts w:ascii="Consolas" w:hAnsi="Consolas" w:cs="Consolas"/>
+          <w:b/>
+          <w:color w:val="000000"/>
+          <w:sz w:val="19"/>
+          <w:szCs w:val="19"/>
+        </w:rPr>
+      </w:pPr>
+      <w:r>
+        <w:rPr>
+          <w:rFonts w:ascii="Consolas" w:hAnsi="Consolas" w:cs="Consolas"/>
+          <w:color w:val="000000"/>
+          <w:sz w:val="19"/>
+          <w:szCs w:val="19"/>
+          <w:highlight w:val="yellow"/>
+        </w:rPr>
+        <w:t xml:space="preserve">As </w:t>
+      </w:r>
+      <w:r>
+        <w:rPr>
+          <w:rFonts w:ascii="Consolas" w:hAnsi="Consolas" w:cs="Consolas"/>
+          <w:b/>
+          <w:color w:val="FF0000"/>
+          <w:sz w:val="19"/>
+          <w:szCs w:val="19"/>
+          <w:highlight w:val="yellow"/>
+        </w:rPr>
+        <w:t>Models</w:t>
+      </w:r>
+      <w:r>
+        <w:rPr>
+          <w:rFonts w:ascii="Consolas" w:hAnsi="Consolas" w:cs="Consolas"/>
+          <w:b/>
+          <w:color w:val="000000"/>
+          <w:sz w:val="19"/>
+          <w:szCs w:val="19"/>
+          <w:highlight w:val="yellow"/>
+        </w:rPr>
+        <w:t>Services.cs</w:t>
+      </w:r>
+      <w:r>
+        <w:rPr>
+          <w:rFonts w:ascii="Consolas" w:hAnsi="Consolas" w:cs="Consolas"/>
+          <w:color w:val="000000"/>
+          <w:sz w:val="19"/>
+          <w:szCs w:val="19"/>
+          <w:highlight w:val="yellow"/>
+        </w:rPr>
+        <w:t xml:space="preserve"> são responsaveis pelas metodos de </w:t>
+      </w:r>
+      <w:r>
+        <w:rPr>
+          <w:rFonts w:ascii="Consolas" w:hAnsi="Consolas" w:cs="Consolas"/>
+          <w:b/>
+          <w:color w:val="FF0000"/>
+          <w:sz w:val="19"/>
+          <w:szCs w:val="19"/>
+          <w:highlight w:val="yellow"/>
+        </w:rPr>
+        <w:t>Adição</w:t>
+      </w:r>
+      <w:r>
+        <w:rPr>
+          <w:rFonts w:ascii="Consolas" w:hAnsi="Consolas" w:cs="Consolas"/>
+          <w:b/>
+          <w:color w:val="000000"/>
+          <w:sz w:val="19"/>
+          <w:szCs w:val="19"/>
+          <w:highlight w:val="yellow"/>
         </w:rPr>
         <w:t xml:space="preserve">, </w:t>
       </w:r>
       <w:r>
-        <w:t xml:space="preserve">criar a classe </w:t>
-      </w:r>
-      <w:r>
-        <w:rPr>
-          <w:b/>
-        </w:rPr>
-        <w:t>DependencyInjectionConfig.cs</w:t>
-      </w:r>
-      <w:r>
-        <w:rPr>
-          <w:b/>
-        </w:rPr>
-        <w:t xml:space="preserve"> </w:t>
-      </w:r>
-      <w:r>
-        <w:t>dentro da pasta</w:t>
-      </w:r>
-      <w:r>
-        <w:t xml:space="preserve"> APP.Configuration.</w:t>
+        <w:rPr>
+          <w:rFonts w:ascii="Consolas" w:hAnsi="Consolas" w:cs="Consolas"/>
+          <w:b/>
+          <w:color w:val="FF0000"/>
+          <w:sz w:val="19"/>
+          <w:szCs w:val="19"/>
+          <w:highlight w:val="yellow"/>
+        </w:rPr>
+        <w:t>Edição</w:t>
+      </w:r>
+      <w:r>
+        <w:rPr>
+          <w:rFonts w:ascii="Consolas" w:hAnsi="Consolas" w:cs="Consolas"/>
+          <w:b/>
+          <w:color w:val="000000"/>
+          <w:sz w:val="19"/>
+          <w:szCs w:val="19"/>
+          <w:highlight w:val="yellow"/>
+        </w:rPr>
+        <w:t xml:space="preserve"> e </w:t>
+      </w:r>
+      <w:r>
+        <w:rPr>
+          <w:rFonts w:ascii="Consolas" w:hAnsi="Consolas" w:cs="Consolas"/>
+          <w:b/>
+          <w:color w:val="FF0000"/>
+          <w:sz w:val="19"/>
+          <w:szCs w:val="19"/>
+          <w:highlight w:val="yellow"/>
+        </w:rPr>
+        <w:t>Deleção</w:t>
+      </w:r>
+      <w:r>
+        <w:rPr>
+          <w:rFonts w:ascii="Consolas" w:hAnsi="Consolas" w:cs="Consolas"/>
+          <w:b/>
+          <w:color w:val="000000"/>
+          <w:sz w:val="19"/>
+          <w:szCs w:val="19"/>
+          <w:highlight w:val="yellow"/>
+        </w:rPr>
+        <w:t xml:space="preserve">, porem a </w:t>
+      </w:r>
+      <w:r>
+        <w:rPr>
+          <w:rFonts w:ascii="Consolas" w:hAnsi="Consolas" w:cs="Consolas"/>
+          <w:b/>
+          <w:color w:val="FF0000"/>
+          <w:sz w:val="19"/>
+          <w:szCs w:val="19"/>
+          <w:highlight w:val="yellow"/>
+        </w:rPr>
+        <w:t>Services</w:t>
+      </w:r>
+      <w:r>
+        <w:rPr>
+          <w:rFonts w:ascii="Consolas" w:hAnsi="Consolas" w:cs="Consolas"/>
+          <w:b/>
+          <w:color w:val="000000"/>
+          <w:sz w:val="19"/>
+          <w:szCs w:val="19"/>
+          <w:highlight w:val="yellow"/>
+        </w:rPr>
+        <w:t xml:space="preserve"> deve conter as </w:t>
+      </w:r>
+      <w:r>
+        <w:rPr>
+          <w:rFonts w:ascii="Consolas" w:hAnsi="Consolas" w:cs="Consolas"/>
+          <w:b/>
+          <w:color w:val="FF0000"/>
+          <w:sz w:val="19"/>
+          <w:szCs w:val="19"/>
+          <w:highlight w:val="yellow"/>
+        </w:rPr>
+        <w:t>validações antes de fazer alterações na base.</w:t>
       </w:r>
     </w:p>
     <w:p>
@@ -4886,11 +5128,12 @@
           <w:szCs w:val="19"/>
           <w:lang w:eastAsia="pt-BR"/>
         </w:rPr>
+        <w:lastRenderedPageBreak/>
         <w:drawing>
           <wp:inline distT="0" distB="0" distL="0" distR="0">
-            <wp:extent cx="5400040" cy="2815920"/>
+            <wp:extent cx="5400040" cy="4434870"/>
             <wp:effectExtent l="19050" t="0" r="0" b="0"/>
-            <wp:docPr id="27" name="Imagem 4"/>
+            <wp:docPr id="2" name="Imagem 1"/>
             <wp:cNvGraphicFramePr>
               <a:graphicFrameLocks xmlns:a="http://schemas.openxmlformats.org/drawingml/2006/main" noChangeAspect="1"/>
             </wp:cNvGraphicFramePr>
@@ -4898,7 +5141,7 @@
               <a:graphicData uri="http://schemas.openxmlformats.org/drawingml/2006/picture">
                 <pic:pic xmlns:pic="http://schemas.openxmlformats.org/drawingml/2006/picture">
                   <pic:nvPicPr>
-                    <pic:cNvPr id="0" name="Picture 4"/>
+                    <pic:cNvPr id="0" name="Picture 1"/>
                     <pic:cNvPicPr>
                       <a:picLocks noChangeAspect="1" noChangeArrowheads="1"/>
                     </pic:cNvPicPr>
@@ -4913,7 +5156,7 @@
                   <pic:spPr bwMode="auto">
                     <a:xfrm>
                       <a:off x="0" y="0"/>
-                      <a:ext cx="5400040" cy="2815920"/>
+                      <a:ext cx="5400040" cy="4434870"/>
                     </a:xfrm>
                     <a:prstGeom prst="rect">
                       <a:avLst/>
@@ -4933,6 +5176,1322 @@
         </w:drawing>
       </w:r>
     </w:p>
+    <w:p>
+      <w:pPr>
+        <w:rPr>
+          <w:rFonts w:ascii="Consolas" w:hAnsi="Consolas" w:cs="Consolas"/>
+          <w:color w:val="000000"/>
+          <w:sz w:val="19"/>
+          <w:szCs w:val="19"/>
+        </w:rPr>
+      </w:pPr>
+      <w:r>
+        <w:rPr>
+          <w:rFonts w:ascii="Consolas" w:hAnsi="Consolas" w:cs="Consolas"/>
+          <w:color w:val="000000"/>
+          <w:sz w:val="19"/>
+          <w:szCs w:val="19"/>
+        </w:rPr>
+        <w:t>3.6 – Criar as validações das Models.Services.</w:t>
+      </w:r>
+    </w:p>
+    <w:p>
+      <w:pPr>
+        <w:rPr>
+          <w:rFonts w:ascii="Cascadia Mono" w:hAnsi="Cascadia Mono" w:cs="Cascadia Mono"/>
+          <w:color w:val="000000"/>
+          <w:sz w:val="19"/>
+          <w:szCs w:val="19"/>
+        </w:rPr>
+      </w:pPr>
+      <w:r>
+        <w:rPr>
+          <w:rFonts w:ascii="Consolas" w:hAnsi="Consolas" w:cs="Consolas"/>
+          <w:color w:val="000000"/>
+          <w:sz w:val="19"/>
+          <w:szCs w:val="19"/>
+        </w:rPr>
+        <w:t xml:space="preserve">Instalar o </w:t>
+      </w:r>
+      <w:r>
+        <w:rPr>
+          <w:rFonts w:ascii="Cascadia Mono" w:hAnsi="Cascadia Mono" w:cs="Cascadia Mono"/>
+          <w:color w:val="000000"/>
+          <w:sz w:val="19"/>
+          <w:szCs w:val="19"/>
+        </w:rPr>
+        <w:t>FluentValidation.</w:t>
+      </w:r>
+    </w:p>
+    <w:p>
+      <w:pPr>
+        <w:rPr>
+          <w:rFonts w:ascii="Consolas" w:hAnsi="Consolas" w:cs="Consolas"/>
+          <w:color w:val="000000"/>
+          <w:sz w:val="19"/>
+          <w:szCs w:val="19"/>
+        </w:rPr>
+      </w:pPr>
+      <w:r>
+        <w:rPr>
+          <w:rFonts w:ascii="Consolas" w:hAnsi="Consolas" w:cs="Consolas"/>
+          <w:noProof/>
+          <w:color w:val="000000"/>
+          <w:sz w:val="19"/>
+          <w:szCs w:val="19"/>
+          <w:lang w:eastAsia="pt-BR"/>
+        </w:rPr>
+        <w:drawing>
+          <wp:inline distT="0" distB="0" distL="0" distR="0">
+            <wp:extent cx="5400040" cy="1881788"/>
+            <wp:effectExtent l="19050" t="0" r="0" b="0"/>
+            <wp:docPr id="39" name="Imagem 10"/>
+            <wp:cNvGraphicFramePr>
+              <a:graphicFrameLocks xmlns:a="http://schemas.openxmlformats.org/drawingml/2006/main" noChangeAspect="1"/>
+            </wp:cNvGraphicFramePr>
+            <a:graphic xmlns:a="http://schemas.openxmlformats.org/drawingml/2006/main">
+              <a:graphicData uri="http://schemas.openxmlformats.org/drawingml/2006/picture">
+                <pic:pic xmlns:pic="http://schemas.openxmlformats.org/drawingml/2006/picture">
+                  <pic:nvPicPr>
+                    <pic:cNvPr id="0" name="Picture 10"/>
+                    <pic:cNvPicPr>
+                      <a:picLocks noChangeAspect="1" noChangeArrowheads="1"/>
+                    </pic:cNvPicPr>
+                  </pic:nvPicPr>
+                  <pic:blipFill>
+                    <a:blip r:embed="rId51" cstate="print"/>
+                    <a:srcRect/>
+                    <a:stretch>
+                      <a:fillRect/>
+                    </a:stretch>
+                  </pic:blipFill>
+                  <pic:spPr bwMode="auto">
+                    <a:xfrm>
+                      <a:off x="0" y="0"/>
+                      <a:ext cx="5400040" cy="1881788"/>
+                    </a:xfrm>
+                    <a:prstGeom prst="rect">
+                      <a:avLst/>
+                    </a:prstGeom>
+                    <a:noFill/>
+                    <a:ln w="9525">
+                      <a:noFill/>
+                      <a:miter lim="800000"/>
+                      <a:headEnd/>
+                      <a:tailEnd/>
+                    </a:ln>
+                  </pic:spPr>
+                </pic:pic>
+              </a:graphicData>
+            </a:graphic>
+          </wp:inline>
+        </w:drawing>
+      </w:r>
+    </w:p>
+    <w:p>
+      <w:pPr>
+        <w:rPr>
+          <w:rFonts w:ascii="Consolas" w:hAnsi="Consolas" w:cs="Consolas"/>
+          <w:color w:val="000000"/>
+          <w:sz w:val="19"/>
+          <w:szCs w:val="19"/>
+        </w:rPr>
+      </w:pPr>
+      <w:r>
+        <w:rPr>
+          <w:rFonts w:ascii="Consolas" w:hAnsi="Consolas" w:cs="Consolas"/>
+          <w:color w:val="000000"/>
+          <w:sz w:val="19"/>
+          <w:szCs w:val="19"/>
+        </w:rPr>
+        <w:t>3.7 – Criar a pasta Validation dentro da Business.Data.Validations e suas ModelsValidation.cs com suas validações.</w:t>
+      </w:r>
+    </w:p>
+    <w:p>
+      <w:pPr>
+        <w:rPr>
+          <w:rFonts w:ascii="Consolas" w:hAnsi="Consolas" w:cs="Consolas"/>
+          <w:color w:val="000000"/>
+          <w:sz w:val="19"/>
+          <w:szCs w:val="19"/>
+        </w:rPr>
+      </w:pPr>
+      <w:r>
+        <w:rPr>
+          <w:rFonts w:ascii="Consolas" w:hAnsi="Consolas" w:cs="Consolas"/>
+          <w:noProof/>
+          <w:color w:val="000000"/>
+          <w:sz w:val="19"/>
+          <w:szCs w:val="19"/>
+          <w:lang w:eastAsia="pt-BR"/>
+        </w:rPr>
+        <w:lastRenderedPageBreak/>
+        <w:drawing>
+          <wp:inline distT="0" distB="0" distL="0" distR="0">
+            <wp:extent cx="5400040" cy="3218294"/>
+            <wp:effectExtent l="19050" t="0" r="0" b="0"/>
+            <wp:docPr id="40" name="Imagem 13"/>
+            <wp:cNvGraphicFramePr>
+              <a:graphicFrameLocks xmlns:a="http://schemas.openxmlformats.org/drawingml/2006/main" noChangeAspect="1"/>
+            </wp:cNvGraphicFramePr>
+            <a:graphic xmlns:a="http://schemas.openxmlformats.org/drawingml/2006/main">
+              <a:graphicData uri="http://schemas.openxmlformats.org/drawingml/2006/picture">
+                <pic:pic xmlns:pic="http://schemas.openxmlformats.org/drawingml/2006/picture">
+                  <pic:nvPicPr>
+                    <pic:cNvPr id="0" name="Picture 13"/>
+                    <pic:cNvPicPr>
+                      <a:picLocks noChangeAspect="1" noChangeArrowheads="1"/>
+                    </pic:cNvPicPr>
+                  </pic:nvPicPr>
+                  <pic:blipFill>
+                    <a:blip r:embed="rId52" cstate="print"/>
+                    <a:srcRect/>
+                    <a:stretch>
+                      <a:fillRect/>
+                    </a:stretch>
+                  </pic:blipFill>
+                  <pic:spPr bwMode="auto">
+                    <a:xfrm>
+                      <a:off x="0" y="0"/>
+                      <a:ext cx="5400040" cy="3218294"/>
+                    </a:xfrm>
+                    <a:prstGeom prst="rect">
+                      <a:avLst/>
+                    </a:prstGeom>
+                    <a:noFill/>
+                    <a:ln w="9525">
+                      <a:noFill/>
+                      <a:miter lim="800000"/>
+                      <a:headEnd/>
+                      <a:tailEnd/>
+                    </a:ln>
+                  </pic:spPr>
+                </pic:pic>
+              </a:graphicData>
+            </a:graphic>
+          </wp:inline>
+        </w:drawing>
+      </w:r>
+    </w:p>
+    <w:p>
+      <w:pPr>
+        <w:rPr>
+          <w:rFonts w:ascii="Consolas" w:hAnsi="Consolas" w:cs="Consolas"/>
+          <w:color w:val="000000"/>
+          <w:sz w:val="19"/>
+          <w:szCs w:val="19"/>
+        </w:rPr>
+      </w:pPr>
+      <w:r>
+        <w:rPr>
+          <w:rFonts w:ascii="Consolas" w:hAnsi="Consolas" w:cs="Consolas"/>
+          <w:noProof/>
+          <w:color w:val="000000"/>
+          <w:sz w:val="19"/>
+          <w:szCs w:val="19"/>
+          <w:lang w:eastAsia="pt-BR"/>
+        </w:rPr>
+        <w:drawing>
+          <wp:inline distT="0" distB="0" distL="0" distR="0">
+            <wp:extent cx="5400040" cy="2098694"/>
+            <wp:effectExtent l="19050" t="0" r="0" b="0"/>
+            <wp:docPr id="42" name="Imagem 16"/>
+            <wp:cNvGraphicFramePr>
+              <a:graphicFrameLocks xmlns:a="http://schemas.openxmlformats.org/drawingml/2006/main" noChangeAspect="1"/>
+            </wp:cNvGraphicFramePr>
+            <a:graphic xmlns:a="http://schemas.openxmlformats.org/drawingml/2006/main">
+              <a:graphicData uri="http://schemas.openxmlformats.org/drawingml/2006/picture">
+                <pic:pic xmlns:pic="http://schemas.openxmlformats.org/drawingml/2006/picture">
+                  <pic:nvPicPr>
+                    <pic:cNvPr id="0" name="Picture 16"/>
+                    <pic:cNvPicPr>
+                      <a:picLocks noChangeAspect="1" noChangeArrowheads="1"/>
+                    </pic:cNvPicPr>
+                  </pic:nvPicPr>
+                  <pic:blipFill>
+                    <a:blip r:embed="rId53" cstate="print"/>
+                    <a:srcRect/>
+                    <a:stretch>
+                      <a:fillRect/>
+                    </a:stretch>
+                  </pic:blipFill>
+                  <pic:spPr bwMode="auto">
+                    <a:xfrm>
+                      <a:off x="0" y="0"/>
+                      <a:ext cx="5400040" cy="2098694"/>
+                    </a:xfrm>
+                    <a:prstGeom prst="rect">
+                      <a:avLst/>
+                    </a:prstGeom>
+                    <a:noFill/>
+                    <a:ln w="9525">
+                      <a:noFill/>
+                      <a:miter lim="800000"/>
+                      <a:headEnd/>
+                      <a:tailEnd/>
+                    </a:ln>
+                  </pic:spPr>
+                </pic:pic>
+              </a:graphicData>
+            </a:graphic>
+          </wp:inline>
+        </w:drawing>
+      </w:r>
+    </w:p>
+    <w:p>
+      <w:pPr>
+        <w:rPr>
+          <w:rFonts w:ascii="Consolas" w:hAnsi="Consolas" w:cs="Consolas"/>
+          <w:color w:val="000000"/>
+          <w:sz w:val="19"/>
+          <w:szCs w:val="19"/>
+        </w:rPr>
+      </w:pPr>
+      <w:r>
+        <w:rPr>
+          <w:rFonts w:ascii="Consolas" w:hAnsi="Consolas" w:cs="Consolas"/>
+          <w:color w:val="000000"/>
+          <w:sz w:val="19"/>
+          <w:szCs w:val="19"/>
+        </w:rPr>
+        <w:t xml:space="preserve">3.8 – </w:t>
+      </w:r>
+      <w:r>
+        <w:rPr>
+          <w:rFonts w:ascii="Consolas" w:hAnsi="Consolas" w:cs="Consolas"/>
+          <w:color w:val="000000"/>
+          <w:sz w:val="19"/>
+          <w:szCs w:val="19"/>
+        </w:rPr>
+        <w:t xml:space="preserve">Criação da validações dentro da classe </w:t>
+      </w:r>
+      <w:r>
+        <w:rPr>
+          <w:rFonts w:ascii="Consolas" w:hAnsi="Consolas" w:cs="Consolas"/>
+          <w:b/>
+          <w:color w:val="000000"/>
+          <w:sz w:val="19"/>
+          <w:szCs w:val="19"/>
+        </w:rPr>
+        <w:t>BaseService.cs</w:t>
+      </w:r>
+      <w:r>
+        <w:rPr>
+          <w:rFonts w:ascii="Consolas" w:hAnsi="Consolas" w:cs="Consolas"/>
+          <w:color w:val="000000"/>
+          <w:sz w:val="19"/>
+          <w:szCs w:val="19"/>
+        </w:rPr>
+        <w:t>.</w:t>
+      </w:r>
+    </w:p>
+    <w:p>
+      <w:pPr>
+        <w:rPr>
+          <w:rFonts w:ascii="Consolas" w:hAnsi="Consolas" w:cs="Consolas"/>
+          <w:color w:val="000000"/>
+          <w:sz w:val="19"/>
+          <w:szCs w:val="19"/>
+        </w:rPr>
+      </w:pPr>
+      <w:r>
+        <w:rPr>
+          <w:rFonts w:ascii="Consolas" w:hAnsi="Consolas" w:cs="Consolas"/>
+          <w:noProof/>
+          <w:color w:val="000000"/>
+          <w:sz w:val="19"/>
+          <w:szCs w:val="19"/>
+          <w:lang w:eastAsia="pt-BR"/>
+        </w:rPr>
+        <w:drawing>
+          <wp:inline distT="0" distB="0" distL="0" distR="0">
+            <wp:extent cx="5400040" cy="2742206"/>
+            <wp:effectExtent l="19050" t="0" r="0" b="0"/>
+            <wp:docPr id="27" name="Imagem 1"/>
+            <wp:cNvGraphicFramePr>
+              <a:graphicFrameLocks xmlns:a="http://schemas.openxmlformats.org/drawingml/2006/main" noChangeAspect="1"/>
+            </wp:cNvGraphicFramePr>
+            <a:graphic xmlns:a="http://schemas.openxmlformats.org/drawingml/2006/main">
+              <a:graphicData uri="http://schemas.openxmlformats.org/drawingml/2006/picture">
+                <pic:pic xmlns:pic="http://schemas.openxmlformats.org/drawingml/2006/picture">
+                  <pic:nvPicPr>
+                    <pic:cNvPr id="0" name="Picture 1"/>
+                    <pic:cNvPicPr>
+                      <a:picLocks noChangeAspect="1" noChangeArrowheads="1"/>
+                    </pic:cNvPicPr>
+                  </pic:nvPicPr>
+                  <pic:blipFill>
+                    <a:blip r:embed="rId54" cstate="print"/>
+                    <a:srcRect/>
+                    <a:stretch>
+                      <a:fillRect/>
+                    </a:stretch>
+                  </pic:blipFill>
+                  <pic:spPr bwMode="auto">
+                    <a:xfrm>
+                      <a:off x="0" y="0"/>
+                      <a:ext cx="5400040" cy="2742206"/>
+                    </a:xfrm>
+                    <a:prstGeom prst="rect">
+                      <a:avLst/>
+                    </a:prstGeom>
+                    <a:noFill/>
+                    <a:ln w="9525">
+                      <a:noFill/>
+                      <a:miter lim="800000"/>
+                      <a:headEnd/>
+                      <a:tailEnd/>
+                    </a:ln>
+                  </pic:spPr>
+                </pic:pic>
+              </a:graphicData>
+            </a:graphic>
+          </wp:inline>
+        </w:drawing>
+      </w:r>
+    </w:p>
+    <w:p>
+      <w:pPr>
+        <w:rPr>
+          <w:rFonts w:ascii="Consolas" w:hAnsi="Consolas" w:cs="Consolas"/>
+          <w:color w:val="000000"/>
+          <w:sz w:val="19"/>
+          <w:szCs w:val="19"/>
+        </w:rPr>
+      </w:pPr>
+      <w:r>
+        <w:rPr>
+          <w:rFonts w:ascii="Consolas" w:hAnsi="Consolas" w:cs="Consolas"/>
+          <w:color w:val="000000"/>
+          <w:sz w:val="19"/>
+          <w:szCs w:val="19"/>
+        </w:rPr>
+        <w:lastRenderedPageBreak/>
+        <w:t>Nesse momento já estamos conseguindo validar as regras nabase de negocio e capturando as msn de erro, porem não estamos conseguindo propragalas, é o que sera feito a seguir.</w:t>
+      </w:r>
+    </w:p>
+    <w:p>
+      <w:pPr>
+        <w:rPr>
+          <w:rFonts w:ascii="Consolas" w:hAnsi="Consolas" w:cs="Consolas"/>
+          <w:color w:val="000000"/>
+          <w:sz w:val="19"/>
+          <w:szCs w:val="19"/>
+        </w:rPr>
+      </w:pPr>
+      <w:r>
+        <w:rPr>
+          <w:rFonts w:ascii="Consolas" w:hAnsi="Consolas" w:cs="Consolas"/>
+          <w:color w:val="000000"/>
+          <w:sz w:val="19"/>
+          <w:szCs w:val="19"/>
+        </w:rPr>
+        <w:t>3.9</w:t>
+      </w:r>
+      <w:r>
+        <w:rPr>
+          <w:rFonts w:ascii="Consolas" w:hAnsi="Consolas" w:cs="Consolas"/>
+          <w:color w:val="000000"/>
+          <w:sz w:val="19"/>
+          <w:szCs w:val="19"/>
+        </w:rPr>
+        <w:t xml:space="preserve"> – Criação do Notificador.</w:t>
+      </w:r>
+    </w:p>
+    <w:p>
+      <w:pPr>
+        <w:rPr>
+          <w:rFonts w:ascii="Consolas" w:hAnsi="Consolas" w:cs="Consolas"/>
+          <w:color w:val="000000"/>
+          <w:sz w:val="19"/>
+          <w:szCs w:val="19"/>
+        </w:rPr>
+      </w:pPr>
+      <w:r>
+        <w:rPr>
+          <w:rFonts w:ascii="Consolas" w:hAnsi="Consolas" w:cs="Consolas"/>
+          <w:color w:val="000000"/>
+          <w:sz w:val="19"/>
+          <w:szCs w:val="19"/>
+        </w:rPr>
+        <w:t>Criar classe Notificação:</w:t>
+      </w:r>
+    </w:p>
+    <w:p>
+      <w:pPr>
+        <w:rPr>
+          <w:rFonts w:ascii="Consolas" w:hAnsi="Consolas" w:cs="Consolas"/>
+          <w:color w:val="000000"/>
+          <w:sz w:val="19"/>
+          <w:szCs w:val="19"/>
+        </w:rPr>
+      </w:pPr>
+      <w:r>
+        <w:rPr>
+          <w:rFonts w:ascii="Consolas" w:hAnsi="Consolas" w:cs="Consolas"/>
+          <w:noProof/>
+          <w:color w:val="000000"/>
+          <w:sz w:val="19"/>
+          <w:szCs w:val="19"/>
+          <w:lang w:eastAsia="pt-BR"/>
+        </w:rPr>
+        <w:drawing>
+          <wp:inline distT="0" distB="0" distL="0" distR="0">
+            <wp:extent cx="5400040" cy="3211974"/>
+            <wp:effectExtent l="19050" t="0" r="0" b="0"/>
+            <wp:docPr id="70" name="Imagem 1"/>
+            <wp:cNvGraphicFramePr>
+              <a:graphicFrameLocks xmlns:a="http://schemas.openxmlformats.org/drawingml/2006/main" noChangeAspect="1"/>
+            </wp:cNvGraphicFramePr>
+            <a:graphic xmlns:a="http://schemas.openxmlformats.org/drawingml/2006/main">
+              <a:graphicData uri="http://schemas.openxmlformats.org/drawingml/2006/picture">
+                <pic:pic xmlns:pic="http://schemas.openxmlformats.org/drawingml/2006/picture">
+                  <pic:nvPicPr>
+                    <pic:cNvPr id="0" name="Picture 1"/>
+                    <pic:cNvPicPr>
+                      <a:picLocks noChangeAspect="1" noChangeArrowheads="1"/>
+                    </pic:cNvPicPr>
+                  </pic:nvPicPr>
+                  <pic:blipFill>
+                    <a:blip r:embed="rId55" cstate="print"/>
+                    <a:srcRect/>
+                    <a:stretch>
+                      <a:fillRect/>
+                    </a:stretch>
+                  </pic:blipFill>
+                  <pic:spPr bwMode="auto">
+                    <a:xfrm>
+                      <a:off x="0" y="0"/>
+                      <a:ext cx="5400040" cy="3211974"/>
+                    </a:xfrm>
+                    <a:prstGeom prst="rect">
+                      <a:avLst/>
+                    </a:prstGeom>
+                    <a:noFill/>
+                    <a:ln w="9525">
+                      <a:noFill/>
+                      <a:miter lim="800000"/>
+                      <a:headEnd/>
+                      <a:tailEnd/>
+                    </a:ln>
+                  </pic:spPr>
+                </pic:pic>
+              </a:graphicData>
+            </a:graphic>
+          </wp:inline>
+        </w:drawing>
+      </w:r>
+    </w:p>
+    <w:p>
+      <w:pPr>
+        <w:rPr>
+          <w:rFonts w:ascii="Consolas" w:hAnsi="Consolas" w:cs="Consolas"/>
+          <w:color w:val="000000"/>
+          <w:sz w:val="19"/>
+          <w:szCs w:val="19"/>
+        </w:rPr>
+      </w:pPr>
+      <w:r>
+        <w:rPr>
+          <w:rFonts w:ascii="Consolas" w:hAnsi="Consolas" w:cs="Consolas"/>
+          <w:color w:val="000000"/>
+          <w:sz w:val="19"/>
+          <w:szCs w:val="19"/>
+        </w:rPr>
+        <w:t>Criar a interface Inotivicador.cs</w:t>
+      </w:r>
+    </w:p>
+    <w:p>
+      <w:pPr>
+        <w:rPr>
+          <w:rFonts w:ascii="Consolas" w:hAnsi="Consolas" w:cs="Consolas"/>
+          <w:color w:val="000000"/>
+          <w:sz w:val="19"/>
+          <w:szCs w:val="19"/>
+        </w:rPr>
+      </w:pPr>
+      <w:r>
+        <w:rPr>
+          <w:rFonts w:ascii="Consolas" w:hAnsi="Consolas" w:cs="Consolas"/>
+          <w:noProof/>
+          <w:color w:val="000000"/>
+          <w:sz w:val="19"/>
+          <w:szCs w:val="19"/>
+          <w:lang w:eastAsia="pt-BR"/>
+        </w:rPr>
+        <w:drawing>
+          <wp:inline distT="0" distB="0" distL="0" distR="0">
+            <wp:extent cx="5400040" cy="3869624"/>
+            <wp:effectExtent l="19050" t="0" r="0" b="0"/>
+            <wp:docPr id="72" name="Imagem 4"/>
+            <wp:cNvGraphicFramePr>
+              <a:graphicFrameLocks xmlns:a="http://schemas.openxmlformats.org/drawingml/2006/main" noChangeAspect="1"/>
+            </wp:cNvGraphicFramePr>
+            <a:graphic xmlns:a="http://schemas.openxmlformats.org/drawingml/2006/main">
+              <a:graphicData uri="http://schemas.openxmlformats.org/drawingml/2006/picture">
+                <pic:pic xmlns:pic="http://schemas.openxmlformats.org/drawingml/2006/picture">
+                  <pic:nvPicPr>
+                    <pic:cNvPr id="0" name="Picture 4"/>
+                    <pic:cNvPicPr>
+                      <a:picLocks noChangeAspect="1" noChangeArrowheads="1"/>
+                    </pic:cNvPicPr>
+                  </pic:nvPicPr>
+                  <pic:blipFill>
+                    <a:blip r:embed="rId56" cstate="print"/>
+                    <a:srcRect/>
+                    <a:stretch>
+                      <a:fillRect/>
+                    </a:stretch>
+                  </pic:blipFill>
+                  <pic:spPr bwMode="auto">
+                    <a:xfrm>
+                      <a:off x="0" y="0"/>
+                      <a:ext cx="5400040" cy="3869624"/>
+                    </a:xfrm>
+                    <a:prstGeom prst="rect">
+                      <a:avLst/>
+                    </a:prstGeom>
+                    <a:noFill/>
+                    <a:ln w="9525">
+                      <a:noFill/>
+                      <a:miter lim="800000"/>
+                      <a:headEnd/>
+                      <a:tailEnd/>
+                    </a:ln>
+                  </pic:spPr>
+                </pic:pic>
+              </a:graphicData>
+            </a:graphic>
+          </wp:inline>
+        </w:drawing>
+      </w:r>
+    </w:p>
+    <w:p>
+      <w:pPr>
+        <w:rPr>
+          <w:rFonts w:ascii="Consolas" w:hAnsi="Consolas" w:cs="Consolas"/>
+          <w:color w:val="000000"/>
+          <w:sz w:val="19"/>
+          <w:szCs w:val="19"/>
+        </w:rPr>
+      </w:pPr>
+    </w:p>
+    <w:p>
+      <w:pPr>
+        <w:rPr>
+          <w:rFonts w:ascii="Consolas" w:hAnsi="Consolas" w:cs="Consolas"/>
+          <w:color w:val="000000"/>
+          <w:sz w:val="19"/>
+          <w:szCs w:val="19"/>
+        </w:rPr>
+      </w:pPr>
+    </w:p>
+    <w:p>
+      <w:pPr>
+        <w:rPr>
+          <w:rFonts w:ascii="Consolas" w:hAnsi="Consolas" w:cs="Consolas"/>
+          <w:color w:val="000000"/>
+          <w:sz w:val="19"/>
+          <w:szCs w:val="19"/>
+        </w:rPr>
+      </w:pPr>
+    </w:p>
+    <w:p>
+      <w:pPr>
+        <w:rPr>
+          <w:rFonts w:ascii="Consolas" w:hAnsi="Consolas" w:cs="Consolas"/>
+          <w:color w:val="000000"/>
+          <w:sz w:val="19"/>
+          <w:szCs w:val="19"/>
+        </w:rPr>
+      </w:pPr>
+      <w:r>
+        <w:rPr>
+          <w:rFonts w:ascii="Consolas" w:hAnsi="Consolas" w:cs="Consolas"/>
+          <w:color w:val="000000"/>
+          <w:sz w:val="19"/>
+          <w:szCs w:val="19"/>
+        </w:rPr>
+        <w:t>Criar a Classe Notificador.cs</w:t>
+      </w:r>
+    </w:p>
+    <w:p>
+      <w:pPr>
+        <w:rPr>
+          <w:rFonts w:ascii="Consolas" w:hAnsi="Consolas" w:cs="Consolas"/>
+          <w:color w:val="000000"/>
+          <w:sz w:val="19"/>
+          <w:szCs w:val="19"/>
+        </w:rPr>
+      </w:pPr>
+      <w:r>
+        <w:rPr>
+          <w:rFonts w:ascii="Consolas" w:hAnsi="Consolas" w:cs="Consolas"/>
+          <w:noProof/>
+          <w:color w:val="000000"/>
+          <w:sz w:val="19"/>
+          <w:szCs w:val="19"/>
+          <w:lang w:eastAsia="pt-BR"/>
+        </w:rPr>
+        <w:drawing>
+          <wp:inline distT="0" distB="0" distL="0" distR="0">
+            <wp:extent cx="5400040" cy="3814286"/>
+            <wp:effectExtent l="19050" t="0" r="0" b="0"/>
+            <wp:docPr id="73" name="Imagem 7"/>
+            <wp:cNvGraphicFramePr>
+              <a:graphicFrameLocks xmlns:a="http://schemas.openxmlformats.org/drawingml/2006/main" noChangeAspect="1"/>
+            </wp:cNvGraphicFramePr>
+            <a:graphic xmlns:a="http://schemas.openxmlformats.org/drawingml/2006/main">
+              <a:graphicData uri="http://schemas.openxmlformats.org/drawingml/2006/picture">
+                <pic:pic xmlns:pic="http://schemas.openxmlformats.org/drawingml/2006/picture">
+                  <pic:nvPicPr>
+                    <pic:cNvPr id="0" name="Picture 7"/>
+                    <pic:cNvPicPr>
+                      <a:picLocks noChangeAspect="1" noChangeArrowheads="1"/>
+                    </pic:cNvPicPr>
+                  </pic:nvPicPr>
+                  <pic:blipFill>
+                    <a:blip r:embed="rId57" cstate="print"/>
+                    <a:srcRect/>
+                    <a:stretch>
+                      <a:fillRect/>
+                    </a:stretch>
+                  </pic:blipFill>
+                  <pic:spPr bwMode="auto">
+                    <a:xfrm>
+                      <a:off x="0" y="0"/>
+                      <a:ext cx="5400040" cy="3814286"/>
+                    </a:xfrm>
+                    <a:prstGeom prst="rect">
+                      <a:avLst/>
+                    </a:prstGeom>
+                    <a:noFill/>
+                    <a:ln w="9525">
+                      <a:noFill/>
+                      <a:miter lim="800000"/>
+                      <a:headEnd/>
+                      <a:tailEnd/>
+                    </a:ln>
+                  </pic:spPr>
+                </pic:pic>
+              </a:graphicData>
+            </a:graphic>
+          </wp:inline>
+        </w:drawing>
+      </w:r>
+    </w:p>
+    <w:p>
+      <w:pPr>
+        <w:rPr>
+          <w:rFonts w:ascii="Consolas" w:hAnsi="Consolas" w:cs="Consolas"/>
+          <w:color w:val="000000"/>
+          <w:sz w:val="19"/>
+          <w:szCs w:val="19"/>
+        </w:rPr>
+      </w:pPr>
+      <w:r>
+        <w:rPr>
+          <w:rFonts w:ascii="Consolas" w:hAnsi="Consolas" w:cs="Consolas"/>
+          <w:color w:val="000000"/>
+          <w:sz w:val="19"/>
+          <w:szCs w:val="19"/>
+        </w:rPr>
+        <w:t>Endendendo:</w:t>
+      </w:r>
+    </w:p>
+    <w:p>
+      <w:pPr>
+        <w:rPr>
+          <w:rFonts w:ascii="Consolas" w:hAnsi="Consolas" w:cs="Consolas"/>
+          <w:color w:val="000000"/>
+          <w:sz w:val="19"/>
+          <w:szCs w:val="19"/>
+        </w:rPr>
+      </w:pPr>
+      <w:r>
+        <w:rPr>
+          <w:rFonts w:ascii="Consolas" w:hAnsi="Consolas" w:cs="Consolas"/>
+          <w:color w:val="000000"/>
+          <w:sz w:val="19"/>
+          <w:szCs w:val="19"/>
+        </w:rPr>
+        <w:t>Lista de notificação</w:t>
+      </w:r>
+    </w:p>
+    <w:p>
+      <w:pPr>
+        <w:rPr>
+          <w:rFonts w:ascii="Consolas" w:hAnsi="Consolas" w:cs="Consolas"/>
+          <w:color w:val="000000"/>
+          <w:sz w:val="19"/>
+          <w:szCs w:val="19"/>
+        </w:rPr>
+      </w:pPr>
+      <w:r>
+        <w:rPr>
+          <w:rFonts w:ascii="Consolas" w:hAnsi="Consolas" w:cs="Consolas"/>
+          <w:noProof/>
+          <w:color w:val="000000"/>
+          <w:sz w:val="19"/>
+          <w:szCs w:val="19"/>
+          <w:lang w:eastAsia="pt-BR"/>
+        </w:rPr>
+        <w:drawing>
+          <wp:inline distT="0" distB="0" distL="0" distR="0">
+            <wp:extent cx="3869055" cy="359410"/>
+            <wp:effectExtent l="19050" t="0" r="0" b="0"/>
+            <wp:docPr id="75" name="Imagem 10"/>
+            <wp:cNvGraphicFramePr>
+              <a:graphicFrameLocks xmlns:a="http://schemas.openxmlformats.org/drawingml/2006/main" noChangeAspect="1"/>
+            </wp:cNvGraphicFramePr>
+            <a:graphic xmlns:a="http://schemas.openxmlformats.org/drawingml/2006/main">
+              <a:graphicData uri="http://schemas.openxmlformats.org/drawingml/2006/picture">
+                <pic:pic xmlns:pic="http://schemas.openxmlformats.org/drawingml/2006/picture">
+                  <pic:nvPicPr>
+                    <pic:cNvPr id="0" name="Picture 10"/>
+                    <pic:cNvPicPr>
+                      <a:picLocks noChangeAspect="1" noChangeArrowheads="1"/>
+                    </pic:cNvPicPr>
+                  </pic:nvPicPr>
+                  <pic:blipFill>
+                    <a:blip r:embed="rId58" cstate="print"/>
+                    <a:srcRect/>
+                    <a:stretch>
+                      <a:fillRect/>
+                    </a:stretch>
+                  </pic:blipFill>
+                  <pic:spPr bwMode="auto">
+                    <a:xfrm>
+                      <a:off x="0" y="0"/>
+                      <a:ext cx="3869055" cy="359410"/>
+                    </a:xfrm>
+                    <a:prstGeom prst="rect">
+                      <a:avLst/>
+                    </a:prstGeom>
+                    <a:noFill/>
+                    <a:ln w="9525">
+                      <a:noFill/>
+                      <a:miter lim="800000"/>
+                      <a:headEnd/>
+                      <a:tailEnd/>
+                    </a:ln>
+                  </pic:spPr>
+                </pic:pic>
+              </a:graphicData>
+            </a:graphic>
+          </wp:inline>
+        </w:drawing>
+      </w:r>
+    </w:p>
+    <w:p>
+      <w:pPr>
+        <w:rPr>
+          <w:rFonts w:ascii="Consolas" w:hAnsi="Consolas" w:cs="Consolas"/>
+          <w:color w:val="000000"/>
+          <w:sz w:val="19"/>
+          <w:szCs w:val="19"/>
+        </w:rPr>
+      </w:pPr>
+      <w:r>
+        <w:rPr>
+          <w:rFonts w:ascii="Consolas" w:hAnsi="Consolas" w:cs="Consolas"/>
+          <w:color w:val="000000"/>
+          <w:sz w:val="19"/>
+          <w:szCs w:val="19"/>
+        </w:rPr>
+        <w:t>Quando é feito o Handle a adicionado as Notificações dentro da lista.</w:t>
+      </w:r>
+    </w:p>
+    <w:p>
+      <w:pPr>
+        <w:rPr>
+          <w:rFonts w:ascii="Consolas" w:hAnsi="Consolas" w:cs="Consolas"/>
+          <w:color w:val="000000"/>
+          <w:sz w:val="19"/>
+          <w:szCs w:val="19"/>
+        </w:rPr>
+      </w:pPr>
+      <w:r>
+        <w:rPr>
+          <w:rFonts w:ascii="Consolas" w:hAnsi="Consolas" w:cs="Consolas"/>
+          <w:noProof/>
+          <w:color w:val="000000"/>
+          <w:sz w:val="19"/>
+          <w:szCs w:val="19"/>
+          <w:lang w:eastAsia="pt-BR"/>
+        </w:rPr>
+        <w:drawing>
+          <wp:inline distT="0" distB="0" distL="0" distR="0">
+            <wp:extent cx="4191635" cy="1141730"/>
+            <wp:effectExtent l="19050" t="0" r="0" b="0"/>
+            <wp:docPr id="76" name="Imagem 13"/>
+            <wp:cNvGraphicFramePr>
+              <a:graphicFrameLocks xmlns:a="http://schemas.openxmlformats.org/drawingml/2006/main" noChangeAspect="1"/>
+            </wp:cNvGraphicFramePr>
+            <a:graphic xmlns:a="http://schemas.openxmlformats.org/drawingml/2006/main">
+              <a:graphicData uri="http://schemas.openxmlformats.org/drawingml/2006/picture">
+                <pic:pic xmlns:pic="http://schemas.openxmlformats.org/drawingml/2006/picture">
+                  <pic:nvPicPr>
+                    <pic:cNvPr id="0" name="Picture 13"/>
+                    <pic:cNvPicPr>
+                      <a:picLocks noChangeAspect="1" noChangeArrowheads="1"/>
+                    </pic:cNvPicPr>
+                  </pic:nvPicPr>
+                  <pic:blipFill>
+                    <a:blip r:embed="rId59" cstate="print"/>
+                    <a:srcRect/>
+                    <a:stretch>
+                      <a:fillRect/>
+                    </a:stretch>
+                  </pic:blipFill>
+                  <pic:spPr bwMode="auto">
+                    <a:xfrm>
+                      <a:off x="0" y="0"/>
+                      <a:ext cx="4191635" cy="1141730"/>
+                    </a:xfrm>
+                    <a:prstGeom prst="rect">
+                      <a:avLst/>
+                    </a:prstGeom>
+                    <a:noFill/>
+                    <a:ln w="9525">
+                      <a:noFill/>
+                      <a:miter lim="800000"/>
+                      <a:headEnd/>
+                      <a:tailEnd/>
+                    </a:ln>
+                  </pic:spPr>
+                </pic:pic>
+              </a:graphicData>
+            </a:graphic>
+          </wp:inline>
+        </w:drawing>
+      </w:r>
+    </w:p>
+    <w:p>
+      <w:pPr>
+        <w:rPr>
+          <w:rFonts w:ascii="Consolas" w:hAnsi="Consolas" w:cs="Consolas"/>
+          <w:color w:val="000000"/>
+          <w:sz w:val="19"/>
+          <w:szCs w:val="19"/>
+        </w:rPr>
+      </w:pPr>
+      <w:r>
+        <w:rPr>
+          <w:rFonts w:ascii="Consolas" w:hAnsi="Consolas" w:cs="Consolas"/>
+          <w:color w:val="000000"/>
+          <w:sz w:val="19"/>
+          <w:szCs w:val="19"/>
+        </w:rPr>
+        <w:t>Metodo ObterNotificacoes.cs que retorna essa lista.</w:t>
+      </w:r>
+    </w:p>
+    <w:p>
+      <w:pPr>
+        <w:rPr>
+          <w:rFonts w:ascii="Consolas" w:hAnsi="Consolas" w:cs="Consolas"/>
+          <w:color w:val="000000"/>
+          <w:sz w:val="19"/>
+          <w:szCs w:val="19"/>
+        </w:rPr>
+      </w:pPr>
+      <w:r>
+        <w:rPr>
+          <w:rFonts w:ascii="Consolas" w:hAnsi="Consolas" w:cs="Consolas"/>
+          <w:noProof/>
+          <w:color w:val="000000"/>
+          <w:sz w:val="19"/>
+          <w:szCs w:val="19"/>
+          <w:lang w:eastAsia="pt-BR"/>
+        </w:rPr>
+        <w:drawing>
+          <wp:inline distT="0" distB="0" distL="0" distR="0">
+            <wp:extent cx="4355465" cy="1125855"/>
+            <wp:effectExtent l="19050" t="0" r="6985" b="0"/>
+            <wp:docPr id="78" name="Imagem 16"/>
+            <wp:cNvGraphicFramePr>
+              <a:graphicFrameLocks xmlns:a="http://schemas.openxmlformats.org/drawingml/2006/main" noChangeAspect="1"/>
+            </wp:cNvGraphicFramePr>
+            <a:graphic xmlns:a="http://schemas.openxmlformats.org/drawingml/2006/main">
+              <a:graphicData uri="http://schemas.openxmlformats.org/drawingml/2006/picture">
+                <pic:pic xmlns:pic="http://schemas.openxmlformats.org/drawingml/2006/picture">
+                  <pic:nvPicPr>
+                    <pic:cNvPr id="0" name="Picture 16"/>
+                    <pic:cNvPicPr>
+                      <a:picLocks noChangeAspect="1" noChangeArrowheads="1"/>
+                    </pic:cNvPicPr>
+                  </pic:nvPicPr>
+                  <pic:blipFill>
+                    <a:blip r:embed="rId60" cstate="print"/>
+                    <a:srcRect/>
+                    <a:stretch>
+                      <a:fillRect/>
+                    </a:stretch>
+                  </pic:blipFill>
+                  <pic:spPr bwMode="auto">
+                    <a:xfrm>
+                      <a:off x="0" y="0"/>
+                      <a:ext cx="4355465" cy="1125855"/>
+                    </a:xfrm>
+                    <a:prstGeom prst="rect">
+                      <a:avLst/>
+                    </a:prstGeom>
+                    <a:noFill/>
+                    <a:ln w="9525">
+                      <a:noFill/>
+                      <a:miter lim="800000"/>
+                      <a:headEnd/>
+                      <a:tailEnd/>
+                    </a:ln>
+                  </pic:spPr>
+                </pic:pic>
+              </a:graphicData>
+            </a:graphic>
+          </wp:inline>
+        </w:drawing>
+      </w:r>
+    </w:p>
+    <w:p>
+      <w:pPr>
+        <w:rPr>
+          <w:rFonts w:ascii="Consolas" w:hAnsi="Consolas" w:cs="Consolas"/>
+          <w:color w:val="000000"/>
+          <w:sz w:val="19"/>
+          <w:szCs w:val="19"/>
+        </w:rPr>
+      </w:pPr>
+    </w:p>
+    <w:p>
+      <w:pPr>
+        <w:rPr>
+          <w:rFonts w:ascii="Consolas" w:hAnsi="Consolas" w:cs="Consolas"/>
+          <w:color w:val="000000"/>
+          <w:sz w:val="19"/>
+          <w:szCs w:val="19"/>
+        </w:rPr>
+      </w:pPr>
+    </w:p>
+    <w:p>
+      <w:pPr>
+        <w:rPr>
+          <w:rFonts w:ascii="Consolas" w:hAnsi="Consolas" w:cs="Consolas"/>
+          <w:color w:val="000000"/>
+          <w:sz w:val="19"/>
+          <w:szCs w:val="19"/>
+        </w:rPr>
+      </w:pPr>
+    </w:p>
+    <w:p>
+      <w:pPr>
+        <w:rPr>
+          <w:rFonts w:ascii="Consolas" w:hAnsi="Consolas" w:cs="Consolas"/>
+          <w:color w:val="000000"/>
+          <w:sz w:val="19"/>
+          <w:szCs w:val="19"/>
+        </w:rPr>
+      </w:pPr>
+      <w:r>
+        <w:rPr>
+          <w:rFonts w:ascii="Consolas" w:hAnsi="Consolas" w:cs="Consolas"/>
+          <w:color w:val="000000"/>
+          <w:sz w:val="19"/>
+          <w:szCs w:val="19"/>
+        </w:rPr>
+        <w:t>E o metodo TemNotificacao que retorna True ou False.</w:t>
+      </w:r>
+    </w:p>
+    <w:p>
+      <w:pPr>
+        <w:rPr>
+          <w:rFonts w:ascii="Consolas" w:hAnsi="Consolas" w:cs="Consolas"/>
+          <w:color w:val="000000"/>
+          <w:sz w:val="19"/>
+          <w:szCs w:val="19"/>
+        </w:rPr>
+      </w:pPr>
+      <w:r>
+        <w:rPr>
+          <w:rFonts w:ascii="Consolas" w:hAnsi="Consolas" w:cs="Consolas"/>
+          <w:noProof/>
+          <w:color w:val="000000"/>
+          <w:sz w:val="19"/>
+          <w:szCs w:val="19"/>
+          <w:lang w:eastAsia="pt-BR"/>
+        </w:rPr>
+        <w:drawing>
+          <wp:inline distT="0" distB="0" distL="0" distR="0">
+            <wp:extent cx="3161030" cy="1236980"/>
+            <wp:effectExtent l="19050" t="0" r="1270" b="0"/>
+            <wp:docPr id="79" name="Imagem 19"/>
+            <wp:cNvGraphicFramePr>
+              <a:graphicFrameLocks xmlns:a="http://schemas.openxmlformats.org/drawingml/2006/main" noChangeAspect="1"/>
+            </wp:cNvGraphicFramePr>
+            <a:graphic xmlns:a="http://schemas.openxmlformats.org/drawingml/2006/main">
+              <a:graphicData uri="http://schemas.openxmlformats.org/drawingml/2006/picture">
+                <pic:pic xmlns:pic="http://schemas.openxmlformats.org/drawingml/2006/picture">
+                  <pic:nvPicPr>
+                    <pic:cNvPr id="0" name="Picture 19"/>
+                    <pic:cNvPicPr>
+                      <a:picLocks noChangeAspect="1" noChangeArrowheads="1"/>
+                    </pic:cNvPicPr>
+                  </pic:nvPicPr>
+                  <pic:blipFill>
+                    <a:blip r:embed="rId61" cstate="print"/>
+                    <a:srcRect/>
+                    <a:stretch>
+                      <a:fillRect/>
+                    </a:stretch>
+                  </pic:blipFill>
+                  <pic:spPr bwMode="auto">
+                    <a:xfrm>
+                      <a:off x="0" y="0"/>
+                      <a:ext cx="3161030" cy="1236980"/>
+                    </a:xfrm>
+                    <a:prstGeom prst="rect">
+                      <a:avLst/>
+                    </a:prstGeom>
+                    <a:noFill/>
+                    <a:ln w="9525">
+                      <a:noFill/>
+                      <a:miter lim="800000"/>
+                      <a:headEnd/>
+                      <a:tailEnd/>
+                    </a:ln>
+                  </pic:spPr>
+                </pic:pic>
+              </a:graphicData>
+            </a:graphic>
+          </wp:inline>
+        </w:drawing>
+      </w:r>
+    </w:p>
+    <w:p>
+      <w:pPr>
+        <w:rPr>
+          <w:rFonts w:ascii="Consolas" w:hAnsi="Consolas" w:cs="Consolas"/>
+          <w:color w:val="000000"/>
+          <w:sz w:val="19"/>
+          <w:szCs w:val="19"/>
+        </w:rPr>
+      </w:pPr>
+      <w:r>
+        <w:rPr>
+          <w:rFonts w:ascii="Consolas" w:hAnsi="Consolas" w:cs="Consolas"/>
+          <w:color w:val="000000"/>
+          <w:sz w:val="19"/>
+          <w:szCs w:val="19"/>
+        </w:rPr>
+        <w:t>3.9 – Criar a ModelsServices.cs dentro da Busness/Services.</w:t>
+      </w:r>
+    </w:p>
+    <w:p>
+      <w:pPr>
+        <w:rPr>
+          <w:rFonts w:ascii="Consolas" w:hAnsi="Consolas" w:cs="Consolas"/>
+          <w:color w:val="000000"/>
+          <w:sz w:val="19"/>
+          <w:szCs w:val="19"/>
+        </w:rPr>
+      </w:pPr>
+      <w:r>
+        <w:rPr>
+          <w:rFonts w:ascii="Consolas" w:hAnsi="Consolas" w:cs="Consolas"/>
+          <w:noProof/>
+          <w:color w:val="000000"/>
+          <w:sz w:val="19"/>
+          <w:szCs w:val="19"/>
+          <w:lang w:eastAsia="pt-BR"/>
+        </w:rPr>
+        <w:drawing>
+          <wp:inline distT="0" distB="0" distL="0" distR="0">
+            <wp:extent cx="5400040" cy="3746880"/>
+            <wp:effectExtent l="19050" t="0" r="0" b="0"/>
+            <wp:docPr id="81" name="Imagem 4"/>
+            <wp:cNvGraphicFramePr>
+              <a:graphicFrameLocks xmlns:a="http://schemas.openxmlformats.org/drawingml/2006/main" noChangeAspect="1"/>
+            </wp:cNvGraphicFramePr>
+            <a:graphic xmlns:a="http://schemas.openxmlformats.org/drawingml/2006/main">
+              <a:graphicData uri="http://schemas.openxmlformats.org/drawingml/2006/picture">
+                <pic:pic xmlns:pic="http://schemas.openxmlformats.org/drawingml/2006/picture">
+                  <pic:nvPicPr>
+                    <pic:cNvPr id="0" name="Picture 4"/>
+                    <pic:cNvPicPr>
+                      <a:picLocks noChangeAspect="1" noChangeArrowheads="1"/>
+                    </pic:cNvPicPr>
+                  </pic:nvPicPr>
+                  <pic:blipFill>
+                    <a:blip r:embed="rId62" cstate="print"/>
+                    <a:srcRect/>
+                    <a:stretch>
+                      <a:fillRect/>
+                    </a:stretch>
+                  </pic:blipFill>
+                  <pic:spPr bwMode="auto">
+                    <a:xfrm>
+                      <a:off x="0" y="0"/>
+                      <a:ext cx="5400040" cy="3746880"/>
+                    </a:xfrm>
+                    <a:prstGeom prst="rect">
+                      <a:avLst/>
+                    </a:prstGeom>
+                    <a:noFill/>
+                    <a:ln w="9525">
+                      <a:noFill/>
+                      <a:miter lim="800000"/>
+                      <a:headEnd/>
+                      <a:tailEnd/>
+                    </a:ln>
+                  </pic:spPr>
+                </pic:pic>
+              </a:graphicData>
+            </a:graphic>
+          </wp:inline>
+        </w:drawing>
+      </w:r>
+    </w:p>
+    <w:p>
+      <w:pPr>
+        <w:rPr>
+          <w:rFonts w:ascii="Consolas" w:hAnsi="Consolas" w:cs="Consolas"/>
+          <w:color w:val="000000"/>
+          <w:sz w:val="19"/>
+          <w:szCs w:val="19"/>
+        </w:rPr>
+      </w:pPr>
+      <w:r>
+        <w:rPr>
+          <w:rFonts w:ascii="Consolas" w:hAnsi="Consolas" w:cs="Consolas"/>
+          <w:color w:val="000000"/>
+          <w:sz w:val="19"/>
+          <w:szCs w:val="19"/>
+        </w:rPr>
+        <w:t>3.10 – Criando a MainController</w:t>
+      </w:r>
+    </w:p>
+    <w:p>
+      <w:pPr>
+        <w:rPr>
+          <w:rFonts w:ascii="Consolas" w:hAnsi="Consolas" w:cs="Consolas"/>
+          <w:color w:val="000000"/>
+          <w:sz w:val="19"/>
+          <w:szCs w:val="19"/>
+        </w:rPr>
+      </w:pPr>
+      <w:r>
+        <w:rPr>
+          <w:rFonts w:ascii="Consolas" w:hAnsi="Consolas" w:cs="Consolas"/>
+          <w:noProof/>
+          <w:color w:val="000000"/>
+          <w:sz w:val="19"/>
+          <w:szCs w:val="19"/>
+          <w:lang w:eastAsia="pt-BR"/>
+        </w:rPr>
+        <w:lastRenderedPageBreak/>
+        <w:drawing>
+          <wp:inline distT="0" distB="0" distL="0" distR="0">
+            <wp:extent cx="5400040" cy="4585625"/>
+            <wp:effectExtent l="19050" t="0" r="0" b="0"/>
+            <wp:docPr id="82" name="Imagem 22"/>
+            <wp:cNvGraphicFramePr>
+              <a:graphicFrameLocks xmlns:a="http://schemas.openxmlformats.org/drawingml/2006/main" noChangeAspect="1"/>
+            </wp:cNvGraphicFramePr>
+            <a:graphic xmlns:a="http://schemas.openxmlformats.org/drawingml/2006/main">
+              <a:graphicData uri="http://schemas.openxmlformats.org/drawingml/2006/picture">
+                <pic:pic xmlns:pic="http://schemas.openxmlformats.org/drawingml/2006/picture">
+                  <pic:nvPicPr>
+                    <pic:cNvPr id="0" name="Picture 22"/>
+                    <pic:cNvPicPr>
+                      <a:picLocks noChangeAspect="1" noChangeArrowheads="1"/>
+                    </pic:cNvPicPr>
+                  </pic:nvPicPr>
+                  <pic:blipFill>
+                    <a:blip r:embed="rId63" cstate="print"/>
+                    <a:srcRect/>
+                    <a:stretch>
+                      <a:fillRect/>
+                    </a:stretch>
+                  </pic:blipFill>
+                  <pic:spPr bwMode="auto">
+                    <a:xfrm>
+                      <a:off x="0" y="0"/>
+                      <a:ext cx="5400040" cy="4585625"/>
+                    </a:xfrm>
+                    <a:prstGeom prst="rect">
+                      <a:avLst/>
+                    </a:prstGeom>
+                    <a:noFill/>
+                    <a:ln w="9525">
+                      <a:noFill/>
+                      <a:miter lim="800000"/>
+                      <a:headEnd/>
+                      <a:tailEnd/>
+                    </a:ln>
+                  </pic:spPr>
+                </pic:pic>
+              </a:graphicData>
+            </a:graphic>
+          </wp:inline>
+        </w:drawing>
+      </w:r>
+    </w:p>
+    <w:p>
+      <w:r>
+        <w:t xml:space="preserve">Depois é preciso fazer a injeção de dependencia </w:t>
+      </w:r>
+    </w:p>
+    <w:p>
+      <w:r>
+        <w:rPr>
+          <w:noProof/>
+          <w:lang w:eastAsia="pt-BR"/>
+        </w:rPr>
+        <w:drawing>
+          <wp:inline distT="0" distB="0" distL="0" distR="0">
+            <wp:extent cx="3969385" cy="427990"/>
+            <wp:effectExtent l="19050" t="0" r="0" b="0"/>
+            <wp:docPr id="43" name="Imagem 1"/>
+            <wp:cNvGraphicFramePr>
+              <a:graphicFrameLocks xmlns:a="http://schemas.openxmlformats.org/drawingml/2006/main" noChangeAspect="1"/>
+            </wp:cNvGraphicFramePr>
+            <a:graphic xmlns:a="http://schemas.openxmlformats.org/drawingml/2006/main">
+              <a:graphicData uri="http://schemas.openxmlformats.org/drawingml/2006/picture">
+                <pic:pic xmlns:pic="http://schemas.openxmlformats.org/drawingml/2006/picture">
+                  <pic:nvPicPr>
+                    <pic:cNvPr id="0" name="Picture 1"/>
+                    <pic:cNvPicPr>
+                      <a:picLocks noChangeAspect="1" noChangeArrowheads="1"/>
+                    </pic:cNvPicPr>
+                  </pic:nvPicPr>
+                  <pic:blipFill>
+                    <a:blip r:embed="rId64" cstate="print"/>
+                    <a:srcRect/>
+                    <a:stretch>
+                      <a:fillRect/>
+                    </a:stretch>
+                  </pic:blipFill>
+                  <pic:spPr bwMode="auto">
+                    <a:xfrm>
+                      <a:off x="0" y="0"/>
+                      <a:ext cx="3969385" cy="427990"/>
+                    </a:xfrm>
+                    <a:prstGeom prst="rect">
+                      <a:avLst/>
+                    </a:prstGeom>
+                    <a:noFill/>
+                    <a:ln w="9525">
+                      <a:noFill/>
+                      <a:miter lim="800000"/>
+                      <a:headEnd/>
+                      <a:tailEnd/>
+                    </a:ln>
+                  </pic:spPr>
+                </pic:pic>
+              </a:graphicData>
+            </a:graphic>
+          </wp:inline>
+        </w:drawing>
+      </w:r>
+    </w:p>
     <w:p/>
     <w:p/>
     <w:p/>
@@ -4940,11 +6499,153 @@
     <w:p>
       <w:pPr>
         <w:rPr>
-          <w:b/>
-        </w:rPr>
-      </w:pPr>
-      <w:r>
+          <w:rFonts w:ascii="Consolas" w:hAnsi="Consolas" w:cs="Consolas"/>
+          <w:color w:val="000000"/>
+          <w:sz w:val="19"/>
+          <w:szCs w:val="19"/>
+        </w:rPr>
+      </w:pPr>
+    </w:p>
+    <w:p>
+      <w:pPr>
+        <w:rPr>
+          <w:rFonts w:ascii="Consolas" w:hAnsi="Consolas" w:cs="Consolas"/>
+          <w:color w:val="000000"/>
+          <w:sz w:val="19"/>
+          <w:szCs w:val="19"/>
+        </w:rPr>
+      </w:pPr>
+    </w:p>
+    <w:p>
+      <w:r>
+        <w:t>3.6</w:t>
+      </w:r>
+      <w:r>
+        <w:t xml:space="preserve"> – </w:t>
+      </w:r>
+      <w:r>
+        <w:t>C</w:t>
+      </w:r>
+      <w:r>
+        <w:rPr>
+          <w:rFonts w:ascii="Consolas" w:hAnsi="Consolas" w:cs="Consolas"/>
+          <w:color w:val="000000"/>
+          <w:sz w:val="19"/>
+          <w:szCs w:val="19"/>
+        </w:rPr>
+        <w:t xml:space="preserve">riar a classe responsavel pela </w:t>
+      </w:r>
+      <w:r>
+        <w:rPr>
+          <w:b/>
+        </w:rPr>
+        <w:t>resolução da injeção de dependência</w:t>
+      </w:r>
+      <w:r>
+        <w:rPr>
+          <w:b/>
+        </w:rPr>
+        <w:t xml:space="preserve">, </w:t>
+      </w:r>
+      <w:r>
+        <w:t xml:space="preserve">criar a classe </w:t>
+      </w:r>
+      <w:r>
+        <w:rPr>
+          <w:b/>
+        </w:rPr>
+        <w:t>DependencyInjectionConfig.cs</w:t>
+      </w:r>
+      <w:r>
+        <w:rPr>
+          <w:b/>
+        </w:rPr>
+        <w:t xml:space="preserve"> </w:t>
+      </w:r>
+      <w:r>
+        <w:t>dentro da pasta</w:t>
+      </w:r>
+      <w:r>
+        <w:t xml:space="preserve"> APP.Configuration.</w:t>
+      </w:r>
+    </w:p>
+    <w:p>
+      <w:pPr>
+        <w:rPr>
+          <w:rFonts w:ascii="Consolas" w:hAnsi="Consolas" w:cs="Consolas"/>
+          <w:color w:val="000000"/>
+          <w:sz w:val="19"/>
+          <w:szCs w:val="19"/>
+        </w:rPr>
+      </w:pPr>
+      <w:r>
+        <w:rPr>
+          <w:rFonts w:ascii="Consolas" w:hAnsi="Consolas" w:cs="Consolas"/>
+          <w:noProof/>
+          <w:color w:val="000000"/>
+          <w:sz w:val="19"/>
+          <w:szCs w:val="19"/>
+          <w:lang w:eastAsia="pt-BR"/>
+        </w:rPr>
         <w:lastRenderedPageBreak/>
+        <w:drawing>
+          <wp:inline distT="0" distB="0" distL="0" distR="0">
+            <wp:extent cx="5400040" cy="3179273"/>
+            <wp:effectExtent l="19050" t="0" r="0" b="0"/>
+            <wp:docPr id="26" name="Imagem 4"/>
+            <wp:cNvGraphicFramePr>
+              <a:graphicFrameLocks xmlns:a="http://schemas.openxmlformats.org/drawingml/2006/main" noChangeAspect="1"/>
+            </wp:cNvGraphicFramePr>
+            <a:graphic xmlns:a="http://schemas.openxmlformats.org/drawingml/2006/main">
+              <a:graphicData uri="http://schemas.openxmlformats.org/drawingml/2006/picture">
+                <pic:pic xmlns:pic="http://schemas.openxmlformats.org/drawingml/2006/picture">
+                  <pic:nvPicPr>
+                    <pic:cNvPr id="0" name="Picture 4"/>
+                    <pic:cNvPicPr>
+                      <a:picLocks noChangeAspect="1" noChangeArrowheads="1"/>
+                    </pic:cNvPicPr>
+                  </pic:nvPicPr>
+                  <pic:blipFill>
+                    <a:blip r:embed="rId65" cstate="print"/>
+                    <a:srcRect/>
+                    <a:stretch>
+                      <a:fillRect/>
+                    </a:stretch>
+                  </pic:blipFill>
+                  <pic:spPr bwMode="auto">
+                    <a:xfrm>
+                      <a:off x="0" y="0"/>
+                      <a:ext cx="5400040" cy="3179273"/>
+                    </a:xfrm>
+                    <a:prstGeom prst="rect">
+                      <a:avLst/>
+                    </a:prstGeom>
+                    <a:noFill/>
+                    <a:ln w="9525">
+                      <a:noFill/>
+                      <a:miter lim="800000"/>
+                      <a:headEnd/>
+                      <a:tailEnd/>
+                    </a:ln>
+                  </pic:spPr>
+                </pic:pic>
+              </a:graphicData>
+            </a:graphic>
+          </wp:inline>
+        </w:drawing>
+      </w:r>
+    </w:p>
+    <w:p/>
+    <w:p/>
+    <w:p/>
+    <w:p/>
+    <w:p>
+      <w:pPr>
+        <w:rPr>
+          <w:b/>
+        </w:rPr>
+      </w:pPr>
+      <w:r>
         <w:t xml:space="preserve">Colocar a classe </w:t>
       </w:r>
       <w:r>
@@ -4999,7 +6700,7 @@
                     </pic:cNvPicPr>
                   </pic:nvPicPr>
                   <pic:blipFill>
-                    <a:blip r:embed="rId51" cstate="print"/>
+                    <a:blip r:embed="rId66" cstate="print"/>
                     <a:srcRect/>
                     <a:stretch>
                       <a:fillRect/>
@@ -5030,91 +6731,33 @@
     </w:p>
     <w:p>
       <w:pPr>
-        <w:autoSpaceDE w:val="0"/>
-        <w:autoSpaceDN w:val="0"/>
-        <w:adjustRightInd w:val="0"/>
-        <w:spacing w:after="0" w:line="240" w:lineRule="auto"/>
-        <w:rPr>
-          <w:rFonts w:ascii="Consolas" w:hAnsi="Consolas" w:cs="Consolas"/>
-          <w:color w:val="000000"/>
-          <w:sz w:val="19"/>
-          <w:szCs w:val="19"/>
-        </w:rPr>
-      </w:pPr>
-      <w:r>
-        <w:rPr>
-          <w:rFonts w:ascii="Consolas" w:hAnsi="Consolas" w:cs="Consolas"/>
-          <w:color w:val="000000"/>
-          <w:sz w:val="19"/>
-          <w:szCs w:val="19"/>
-          <w:highlight w:val="yellow"/>
-        </w:rPr>
-        <w:t xml:space="preserve">Agora é possível injetar onde quisermos tanto o </w:t>
-      </w:r>
-      <w:r>
-        <w:rPr>
-          <w:rFonts w:ascii="Consolas" w:hAnsi="Consolas" w:cs="Consolas"/>
-          <w:b/>
-          <w:color w:val="000000"/>
-          <w:sz w:val="19"/>
-          <w:szCs w:val="19"/>
-          <w:highlight w:val="yellow"/>
-        </w:rPr>
-        <w:t>contexto</w:t>
-      </w:r>
-      <w:r>
-        <w:rPr>
-          <w:rFonts w:ascii="Consolas" w:hAnsi="Consolas" w:cs="Consolas"/>
-          <w:color w:val="000000"/>
-          <w:sz w:val="19"/>
-          <w:szCs w:val="19"/>
-          <w:highlight w:val="yellow"/>
-        </w:rPr>
-        <w:t xml:space="preserve"> quanto o </w:t>
-      </w:r>
-      <w:r>
-        <w:rPr>
-          <w:rFonts w:ascii="Consolas" w:hAnsi="Consolas" w:cs="Consolas"/>
-          <w:b/>
-          <w:color w:val="000000"/>
-          <w:sz w:val="19"/>
-          <w:szCs w:val="19"/>
-          <w:highlight w:val="yellow"/>
-        </w:rPr>
-        <w:t>repositório</w:t>
-      </w:r>
-      <w:r>
-        <w:rPr>
-          <w:rFonts w:ascii="Consolas" w:hAnsi="Consolas" w:cs="Consolas"/>
-          <w:color w:val="000000"/>
-          <w:sz w:val="19"/>
-          <w:szCs w:val="19"/>
-          <w:highlight w:val="yellow"/>
-        </w:rPr>
-        <w:t>.</w:t>
-      </w:r>
-      <w:r>
-        <w:rPr>
-          <w:rFonts w:ascii="Consolas" w:hAnsi="Consolas" w:cs="Consolas"/>
-          <w:color w:val="000000"/>
-          <w:sz w:val="19"/>
-          <w:szCs w:val="19"/>
-        </w:rPr>
-        <w:t xml:space="preserve"> </w:t>
-      </w:r>
-    </w:p>
-    <w:p>
-      <w:pPr>
-        <w:autoSpaceDE w:val="0"/>
-        <w:autoSpaceDN w:val="0"/>
-        <w:adjustRightInd w:val="0"/>
-        <w:spacing w:after="0" w:line="240" w:lineRule="auto"/>
-      </w:pPr>
-    </w:p>
-    <w:p>
-      <w:pPr>
-        <w:rPr>
-          <w:b/>
+        <w:rPr>
+          <w:b/>
+          <w:color w:val="FF0000"/>
+        </w:rPr>
+      </w:pPr>
+      <w:r>
+        <w:rPr>
+          <w:b/>
+          <w:color w:val="FF0000"/>
+        </w:rPr>
+        <w:lastRenderedPageBreak/>
+        <w:t>A camada ne negocios só pode acessar a camada de dados atravez da injeção de dependencias.</w:t>
+      </w:r>
+    </w:p>
+    <w:p>
+      <w:pPr>
+        <w:rPr>
+          <w:b/>
+          <w:color w:val="FF0000"/>
+        </w:rPr>
+      </w:pPr>
+    </w:p>
+    <w:p>
+      <w:pPr>
+        <w:rPr>
+          <w:b/>
+          <w:color w:val="FF0000"/>
         </w:rPr>
       </w:pPr>
     </w:p>
@@ -5198,7 +6841,7 @@
                     </pic:cNvPicPr>
                   </pic:nvPicPr>
                   <pic:blipFill>
-                    <a:blip r:embed="rId52" cstate="print"/>
+                    <a:blip r:embed="rId67" cstate="print"/>
                     <a:srcRect/>
                     <a:stretch>
                       <a:fillRect/>
@@ -5314,7 +6957,6 @@
           <w:color w:val="FF0000"/>
           <w:lang w:eastAsia="pt-BR"/>
         </w:rPr>
-        <w:lastRenderedPageBreak/>
         <w:drawing>
           <wp:inline distT="0" distB="0" distL="0" distR="0">
             <wp:extent cx="5400040" cy="2284280"/>
@@ -5333,7 +6975,7 @@
                     </pic:cNvPicPr>
                   </pic:nvPicPr>
                   <pic:blipFill>
-                    <a:blip r:embed="rId53" cstate="print"/>
+                    <a:blip r:embed="rId68" cstate="print"/>
                     <a:srcRect/>
                     <a:stretch>
                       <a:fillRect/>
@@ -5455,6 +7097,7 @@
           <w:color w:val="FF0000"/>
           <w:lang w:eastAsia="pt-BR"/>
         </w:rPr>
+        <w:lastRenderedPageBreak/>
         <w:drawing>
           <wp:inline distT="0" distB="0" distL="0" distR="0">
             <wp:extent cx="5400040" cy="2732248"/>
@@ -5473,7 +7116,7 @@
                     </pic:cNvPicPr>
                   </pic:nvPicPr>
                   <pic:blipFill>
-                    <a:blip r:embed="rId54" cstate="print"/>
+                    <a:blip r:embed="rId69" cstate="print"/>
                     <a:srcRect/>
                     <a:stretch>
                       <a:fillRect/>
@@ -5544,7 +7187,6 @@
           <w:szCs w:val="19"/>
           <w:lang w:eastAsia="pt-BR"/>
         </w:rPr>
-        <w:lastRenderedPageBreak/>
         <w:drawing>
           <wp:inline distT="0" distB="0" distL="0" distR="0">
             <wp:extent cx="5400040" cy="3447397"/>
@@ -5563,7 +7205,7 @@
                     </pic:cNvPicPr>
                   </pic:nvPicPr>
                   <pic:blipFill>
-                    <a:blip r:embed="rId55" cstate="print"/>
+                    <a:blip r:embed="rId70" cstate="print"/>
                     <a:srcRect/>
                     <a:stretch>
                       <a:fillRect/>
@@ -5673,7 +7315,7 @@
                     </pic:cNvPicPr>
                   </pic:nvPicPr>
                   <pic:blipFill>
-                    <a:blip r:embed="rId56" cstate="print"/>
+                    <a:blip r:embed="rId71" cstate="print"/>
                     <a:srcRect/>
                     <a:stretch>
                       <a:fillRect/>
@@ -5704,12 +7346,83 @@
     </w:p>
     <w:p>
       <w:pPr>
-        <w:rPr>
-          <w:b/>
-          <w:color w:val="FF0000"/>
-        </w:rPr>
-      </w:pPr>
-    </w:p>
+        <w:pStyle w:val="Ttulo2"/>
+        <w:rPr>
+          <w:rFonts w:ascii="Calibri" w:eastAsia="Calibri" w:hAnsi="Calibri" w:cs="Calibri"/>
+          <w:b/>
+          <w:bCs/>
+          <w:color w:val="2B3636"/>
+          <w:sz w:val="33"/>
+          <w:szCs w:val="33"/>
+        </w:rPr>
+      </w:pPr>
+      <w:r>
+        <w:rPr>
+          <w:rFonts w:ascii="Calibri" w:eastAsia="Calibri" w:hAnsi="Calibri" w:cs="Calibri"/>
+          <w:b/>
+          <w:bCs/>
+          <w:color w:val="2B3636"/>
+          <w:sz w:val="33"/>
+          <w:szCs w:val="33"/>
+        </w:rPr>
+        <w:lastRenderedPageBreak/>
+        <w:t>5</w:t>
+      </w:r>
+      <w:r>
+        <w:rPr>
+          <w:rFonts w:ascii="Calibri" w:eastAsia="Calibri" w:hAnsi="Calibri" w:cs="Calibri"/>
+          <w:b/>
+          <w:bCs/>
+          <w:color w:val="2B3636"/>
+          <w:sz w:val="33"/>
+          <w:szCs w:val="33"/>
+        </w:rPr>
+        <w:t xml:space="preserve"> </w:t>
+      </w:r>
+      <w:r>
+        <w:rPr>
+          <w:rFonts w:ascii="Calibri" w:eastAsia="Calibri" w:hAnsi="Calibri" w:cs="Calibri"/>
+          <w:b/>
+          <w:bCs/>
+          <w:color w:val="2B3636"/>
+          <w:sz w:val="33"/>
+          <w:szCs w:val="33"/>
+        </w:rPr>
+        <w:t>–</w:t>
+      </w:r>
+      <w:r>
+        <w:rPr>
+          <w:rFonts w:ascii="Calibri" w:eastAsia="Calibri" w:hAnsi="Calibri" w:cs="Calibri"/>
+          <w:b/>
+          <w:bCs/>
+          <w:color w:val="2B3636"/>
+          <w:sz w:val="33"/>
+          <w:szCs w:val="33"/>
+        </w:rPr>
+        <w:t xml:space="preserve"> </w:t>
+      </w:r>
+      <w:r>
+        <w:rPr>
+          <w:rFonts w:ascii="Calibri" w:eastAsia="Calibri" w:hAnsi="Calibri" w:cs="Calibri"/>
+          <w:b/>
+          <w:bCs/>
+          <w:color w:val="2B3636"/>
+          <w:sz w:val="33"/>
+          <w:szCs w:val="33"/>
+        </w:rPr>
+        <w:t>Criação das Controles</w:t>
+      </w:r>
+    </w:p>
+    <w:p/>
+    <w:p/>
+    <w:p/>
+    <w:p/>
+    <w:p/>
+    <w:p/>
+    <w:p/>
+    <w:p/>
+    <w:p/>
+    <w:p/>
     <w:sectPr>
       <w:pgSz w:w="11906" w:h="16838"/>
       <w:pgMar w:top="1417" w:right="1701" w:bottom="1417" w:left="1701" w:header="708" w:footer="708" w:gutter="0"/>

</xml_diff>